<commit_message>
actualizacion documentacion casos de uso y diagramas de clase
</commit_message>
<xml_diff>
--- a/SETUL/doc/SETUL - ANTEPROYECTO V5.docx
+++ b/SETUL/doc/SETUL - ANTEPROYECTO V5.docx
@@ -7134,7 +7134,14 @@
         <w:rPr>
           <w:lang w:val="es-CO"/>
         </w:rPr>
-        <w:t>Trivial P</w:t>
+        <w:t xml:space="preserve">Trivial </w:t>
+      </w:r>
+      <w:proofErr w:type="spellStart"/>
+      <w:r>
+        <w:rPr>
+          <w:lang w:val="es-CO"/>
+        </w:rPr>
+        <w:t>P</w:t>
       </w:r>
       <w:r>
         <w:rPr>
@@ -7146,14 +7153,57 @@
         <w:rPr>
           <w:lang w:val="es-CO"/>
         </w:rPr>
-        <w:t>rsuite fue creado en 1979 por Chris Haney y Scott Abbott</w:t>
-      </w:r>
-      <w:r>
-        <w:rPr>
-          <w:lang w:val="es-CO"/>
-        </w:rPr>
-        <w:t>, quienes trabajaban en el periódico The Gazette</w:t>
-      </w:r>
+        <w:t>rsuite</w:t>
+      </w:r>
+      <w:proofErr w:type="spellEnd"/>
+      <w:r>
+        <w:rPr>
+          <w:lang w:val="es-CO"/>
+        </w:rPr>
+        <w:t xml:space="preserve"> fue creado en 1979 por Chris </w:t>
+      </w:r>
+      <w:proofErr w:type="spellStart"/>
+      <w:r>
+        <w:rPr>
+          <w:lang w:val="es-CO"/>
+        </w:rPr>
+        <w:t>Haney</w:t>
+      </w:r>
+      <w:proofErr w:type="spellEnd"/>
+      <w:r>
+        <w:rPr>
+          <w:lang w:val="es-CO"/>
+        </w:rPr>
+        <w:t xml:space="preserve"> y Scott Abbott</w:t>
+      </w:r>
+      <w:r>
+        <w:rPr>
+          <w:lang w:val="es-CO"/>
+        </w:rPr>
+        <w:t xml:space="preserve">, quienes trabajaban en el periódico </w:t>
+      </w:r>
+      <w:proofErr w:type="spellStart"/>
+      <w:r>
+        <w:rPr>
+          <w:lang w:val="es-CO"/>
+        </w:rPr>
+        <w:t>The</w:t>
+      </w:r>
+      <w:proofErr w:type="spellEnd"/>
+      <w:r>
+        <w:rPr>
+          <w:lang w:val="es-CO"/>
+        </w:rPr>
+        <w:t xml:space="preserve"> </w:t>
+      </w:r>
+      <w:proofErr w:type="spellStart"/>
+      <w:r>
+        <w:rPr>
+          <w:lang w:val="es-CO"/>
+        </w:rPr>
+        <w:t>Gazette</w:t>
+      </w:r>
+      <w:proofErr w:type="spellEnd"/>
       <w:r>
         <w:rPr>
           <w:lang w:val="es-CO"/>
@@ -7170,7 +7220,21 @@
         <w:rPr>
           <w:lang w:val="es-CO"/>
         </w:rPr>
-        <w:t xml:space="preserve"> sacar el producto al mercado, por lo cual asistieron como periodistas a la feria de juguetes de Montereal.</w:t>
+        <w:t xml:space="preserve"> sacar el producto al mercado, por lo cual asistieron como periodistas a la feria de juguetes de </w:t>
+      </w:r>
+      <w:proofErr w:type="spellStart"/>
+      <w:r>
+        <w:rPr>
+          <w:lang w:val="es-CO"/>
+        </w:rPr>
+        <w:t>Montereal</w:t>
+      </w:r>
+      <w:proofErr w:type="spellEnd"/>
+      <w:r>
+        <w:rPr>
+          <w:lang w:val="es-CO"/>
+        </w:rPr>
+        <w:t>.</w:t>
       </w:r>
     </w:p>
     <w:p>
@@ -7191,17 +7255,67 @@
         </w:rPr>
         <w:t xml:space="preserve">En 1981 Trivial </w:t>
       </w:r>
-      <w:r>
-        <w:rPr>
-          <w:lang w:val="es-CO"/>
-        </w:rPr>
-        <w:t xml:space="preserve">Pursuite </w:t>
-      </w:r>
-      <w:r>
-        <w:rPr>
-          <w:lang w:val="es-CO"/>
-        </w:rPr>
-        <w:t>salió al mercado por 15 dolares, cuando su producción costaba 75 dolares. Se alcanzó la venta de 20 millones de unidades por valor de 500 millones de dólares. Ahora Hasbro es quien tiene los derechos del juego.</w:t>
+      <w:proofErr w:type="spellStart"/>
+      <w:r>
+        <w:rPr>
+          <w:lang w:val="es-CO"/>
+        </w:rPr>
+        <w:t>Pursuite</w:t>
+      </w:r>
+      <w:proofErr w:type="spellEnd"/>
+      <w:r>
+        <w:rPr>
+          <w:lang w:val="es-CO"/>
+        </w:rPr>
+        <w:t xml:space="preserve"> </w:t>
+      </w:r>
+      <w:r>
+        <w:rPr>
+          <w:lang w:val="es-CO"/>
+        </w:rPr>
+        <w:t xml:space="preserve">salió al mercado por 15 </w:t>
+      </w:r>
+      <w:proofErr w:type="spellStart"/>
+      <w:r>
+        <w:rPr>
+          <w:lang w:val="es-CO"/>
+        </w:rPr>
+        <w:t>dolares</w:t>
+      </w:r>
+      <w:proofErr w:type="spellEnd"/>
+      <w:r>
+        <w:rPr>
+          <w:lang w:val="es-CO"/>
+        </w:rPr>
+        <w:t xml:space="preserve">, cuando su producción costaba 75 </w:t>
+      </w:r>
+      <w:proofErr w:type="spellStart"/>
+      <w:r>
+        <w:rPr>
+          <w:lang w:val="es-CO"/>
+        </w:rPr>
+        <w:t>dolares</w:t>
+      </w:r>
+      <w:proofErr w:type="spellEnd"/>
+      <w:r>
+        <w:rPr>
+          <w:lang w:val="es-CO"/>
+        </w:rPr>
+        <w:t xml:space="preserve">. Se alcanzó la venta de 20 millones de unidades por valor de 500 millones de dólares. Ahora </w:t>
+      </w:r>
+      <w:proofErr w:type="spellStart"/>
+      <w:r>
+        <w:rPr>
+          <w:lang w:val="es-CO"/>
+        </w:rPr>
+        <w:t>Hasbro</w:t>
+      </w:r>
+      <w:proofErr w:type="spellEnd"/>
+      <w:r>
+        <w:rPr>
+          <w:lang w:val="es-CO"/>
+        </w:rPr>
+        <w:t xml:space="preserve"> es quien tiene los derechos del juego.</w:t>
       </w:r>
       <w:sdt>
         <w:sdtPr>
@@ -7211,7 +7325,6 @@
           <w:id w:val="-496565620"/>
           <w:citation/>
         </w:sdtPr>
-        <w:sdtEndPr/>
         <w:sdtContent>
           <w:r>
             <w:rPr>
@@ -7272,11 +7385,19 @@
         </w:rPr>
         <w:t xml:space="preserve">Trivial </w:t>
       </w:r>
-      <w:r>
-        <w:rPr>
-          <w:lang w:val="es-CO"/>
-        </w:rPr>
-        <w:t xml:space="preserve">Pursuite </w:t>
+      <w:proofErr w:type="spellStart"/>
+      <w:r>
+        <w:rPr>
+          <w:lang w:val="es-CO"/>
+        </w:rPr>
+        <w:t>Pursuite</w:t>
+      </w:r>
+      <w:proofErr w:type="spellEnd"/>
+      <w:r>
+        <w:rPr>
+          <w:lang w:val="es-CO"/>
+        </w:rPr>
+        <w:t xml:space="preserve"> </w:t>
       </w:r>
       <w:r>
         <w:rPr>
@@ -7873,7 +7994,35 @@
         <w:rPr>
           <w:lang w:val="es-CO"/>
         </w:rPr>
-        <w:t>La ingeniería de software es un area de las ciencias de la computación que tiene como objetivo definer métodos y técnicas para desarrollar software con calidad. Ingeniería del Software. </w:t>
+        <w:t xml:space="preserve">La ingeniería de software es un </w:t>
+      </w:r>
+      <w:proofErr w:type="spellStart"/>
+      <w:r>
+        <w:rPr>
+          <w:lang w:val="es-CO"/>
+        </w:rPr>
+        <w:t>area</w:t>
+      </w:r>
+      <w:proofErr w:type="spellEnd"/>
+      <w:r>
+        <w:rPr>
+          <w:lang w:val="es-CO"/>
+        </w:rPr>
+        <w:t xml:space="preserve"> de las ciencias de la computación que tiene como objetivo </w:t>
+      </w:r>
+      <w:proofErr w:type="spellStart"/>
+      <w:r>
+        <w:rPr>
+          <w:lang w:val="es-CO"/>
+        </w:rPr>
+        <w:t>definer</w:t>
+      </w:r>
+      <w:proofErr w:type="spellEnd"/>
+      <w:r>
+        <w:rPr>
+          <w:lang w:val="es-CO"/>
+        </w:rPr>
+        <w:t xml:space="preserve"> métodos y técnicas para desarrollar software con calidad. Ingeniería del Software. </w:t>
       </w:r>
       <w:r>
         <w:rPr>
@@ -7889,7 +8038,6 @@
           <w:id w:val="-354891941"/>
           <w:citation/>
         </w:sdtPr>
-        <w:sdtEndPr/>
         <w:sdtContent>
           <w:r>
             <w:rPr>
@@ -7963,7 +8111,6 @@
           <w:id w:val="796951445"/>
           <w:citation/>
         </w:sdtPr>
-        <w:sdtEndPr/>
         <w:sdtContent>
           <w:r>
             <w:rPr>
@@ -8305,6 +8452,7 @@
         <w:pStyle w:val="Titulo3A"/>
       </w:pPr>
       <w:bookmarkStart w:id="19" w:name="_Toc16518241"/>
+      <w:proofErr w:type="spellStart"/>
       <w:r>
         <w:lastRenderedPageBreak/>
         <w:t>Elicitaci</w:t>
@@ -8313,7 +8461,11 @@
         <w:t>ó</w:t>
       </w:r>
       <w:r>
-        <w:t>n de requerimientos</w:t>
+        <w:t>n</w:t>
+      </w:r>
+      <w:proofErr w:type="spellEnd"/>
+      <w:r>
+        <w:t xml:space="preserve"> de requerimientos</w:t>
       </w:r>
       <w:bookmarkEnd w:id="19"/>
     </w:p>
@@ -8338,7 +8490,21 @@
         <w:rPr>
           <w:lang w:val="es-CO"/>
         </w:rPr>
-        <w:t xml:space="preserve">La elicitación de </w:t>
+        <w:t xml:space="preserve">La </w:t>
+      </w:r>
+      <w:proofErr w:type="spellStart"/>
+      <w:r>
+        <w:rPr>
+          <w:lang w:val="es-CO"/>
+        </w:rPr>
+        <w:t>elicitación</w:t>
+      </w:r>
+      <w:proofErr w:type="spellEnd"/>
+      <w:r>
+        <w:rPr>
+          <w:lang w:val="es-CO"/>
+        </w:rPr>
+        <w:t xml:space="preserve"> de </w:t>
       </w:r>
       <w:r>
         <w:rPr>
@@ -8384,7 +8550,6 @@
           <w:id w:val="-1812853381"/>
           <w:citation/>
         </w:sdtPr>
-        <w:sdtEndPr/>
         <w:sdtContent>
           <w:r>
             <w:rPr>
@@ -8442,7 +8607,21 @@
         <w:rPr>
           <w:lang w:val="es-CO"/>
         </w:rPr>
-        <w:t>La elicitación de requerimientos debe estar muy bien documentada, debido a que en base a la claridad en la que se definan los requisitos se inicia con el análisis y diseño de los modelos UML para el desarrollo y comprensión del software.</w:t>
+        <w:t xml:space="preserve">La </w:t>
+      </w:r>
+      <w:proofErr w:type="spellStart"/>
+      <w:r>
+        <w:rPr>
+          <w:lang w:val="es-CO"/>
+        </w:rPr>
+        <w:t>elicitación</w:t>
+      </w:r>
+      <w:proofErr w:type="spellEnd"/>
+      <w:r>
+        <w:rPr>
+          <w:lang w:val="es-CO"/>
+        </w:rPr>
+        <w:t xml:space="preserve"> de requerimientos debe estar muy bien documentada, debido a que en base a la claridad en la que se definan los requisitos se inicia con el análisis y diseño de los modelos UML para el desarrollo y comprensión del software.</w:t>
       </w:r>
     </w:p>
     <w:p>
@@ -8461,7 +8640,21 @@
         <w:rPr>
           <w:lang w:val="es-CO"/>
         </w:rPr>
-        <w:t>Existen diferentes técnicas para realizar la elicitación de requerimientos</w:t>
+        <w:t xml:space="preserve">Existen diferentes técnicas para realizar la </w:t>
+      </w:r>
+      <w:proofErr w:type="spellStart"/>
+      <w:r>
+        <w:rPr>
+          <w:lang w:val="es-CO"/>
+        </w:rPr>
+        <w:t>elicitación</w:t>
+      </w:r>
+      <w:proofErr w:type="spellEnd"/>
+      <w:r>
+        <w:rPr>
+          <w:lang w:val="es-CO"/>
+        </w:rPr>
+        <w:t xml:space="preserve"> de requerimientos</w:t>
       </w:r>
       <w:r>
         <w:rPr>
@@ -8516,7 +8709,21 @@
         <w:rPr>
           <w:lang w:val="es-CO"/>
         </w:rPr>
-        <w:t xml:space="preserve">Esta técnica es las mas usada, debido a que es la forma de comunicación natural entre las personas, las entrevistas deben tener objetivos y tareas claras como definir el dominio del problema, identificar el entorno en el que se desarrollará e identificar las necesidades y problemáticas que debe solucionar el software </w:t>
+        <w:t xml:space="preserve">Esta técnica es las </w:t>
+      </w:r>
+      <w:proofErr w:type="spellStart"/>
+      <w:r>
+        <w:rPr>
+          <w:lang w:val="es-CO"/>
+        </w:rPr>
+        <w:t>mas</w:t>
+      </w:r>
+      <w:proofErr w:type="spellEnd"/>
+      <w:r>
+        <w:rPr>
+          <w:lang w:val="es-CO"/>
+        </w:rPr>
+        <w:t xml:space="preserve"> usada, debido a que es la forma de comunicación natural entre las personas, las entrevistas deben tener objetivos y tareas claras como definir el dominio del problema, identificar el entorno en el que se desarrollará e identificar las necesidades y problemáticas que debe solucionar el software </w:t>
       </w:r>
       <w:sdt>
         <w:sdtPr>
@@ -8526,7 +8733,6 @@
           <w:id w:val="334492227"/>
           <w:citation/>
         </w:sdtPr>
-        <w:sdtEndPr/>
         <w:sdtContent>
           <w:r>
             <w:rPr>
@@ -8597,7 +8803,49 @@
           <w:lang w:val="es-CO"/>
         </w:rPr>
         <w:lastRenderedPageBreak/>
-        <w:t>JAD (Join Application Development)</w:t>
+        <w:t>JAD (</w:t>
+      </w:r>
+      <w:proofErr w:type="spellStart"/>
+      <w:r>
+        <w:rPr>
+          <w:lang w:val="es-CO"/>
+        </w:rPr>
+        <w:t>Join</w:t>
+      </w:r>
+      <w:proofErr w:type="spellEnd"/>
+      <w:r>
+        <w:rPr>
+          <w:lang w:val="es-CO"/>
+        </w:rPr>
+        <w:t xml:space="preserve"> </w:t>
+      </w:r>
+      <w:proofErr w:type="spellStart"/>
+      <w:r>
+        <w:rPr>
+          <w:lang w:val="es-CO"/>
+        </w:rPr>
+        <w:t>Application</w:t>
+      </w:r>
+      <w:proofErr w:type="spellEnd"/>
+      <w:r>
+        <w:rPr>
+          <w:lang w:val="es-CO"/>
+        </w:rPr>
+        <w:t xml:space="preserve"> </w:t>
+      </w:r>
+      <w:proofErr w:type="spellStart"/>
+      <w:r>
+        <w:rPr>
+          <w:lang w:val="es-CO"/>
+        </w:rPr>
+        <w:t>Development</w:t>
+      </w:r>
+      <w:proofErr w:type="spellEnd"/>
+      <w:r>
+        <w:rPr>
+          <w:lang w:val="es-CO"/>
+        </w:rPr>
+        <w:t>)</w:t>
       </w:r>
     </w:p>
     <w:p>
@@ -8626,7 +8874,6 @@
           <w:id w:val="-1617053691"/>
           <w:citation/>
         </w:sdtPr>
-        <w:sdtEndPr/>
         <w:sdtContent>
           <w:r>
             <w:rPr>
@@ -8679,12 +8926,14 @@
           <w:lang w:val="es-CO"/>
         </w:rPr>
       </w:pPr>
+      <w:proofErr w:type="spellStart"/>
       <w:r>
         <w:rPr>
           <w:lang w:val="es-CO"/>
         </w:rPr>
         <w:t>Brainstorm</w:t>
       </w:r>
+      <w:proofErr w:type="spellEnd"/>
     </w:p>
     <w:p>
       <w:pPr>
@@ -8702,7 +8951,21 @@
         <w:rPr>
           <w:lang w:val="es-CO"/>
         </w:rPr>
-        <w:t>El objetivo del brainstorm es recopilar información sobre los requisitos del sistema</w:t>
+        <w:t xml:space="preserve">El objetivo del </w:t>
+      </w:r>
+      <w:proofErr w:type="spellStart"/>
+      <w:r>
+        <w:rPr>
+          <w:lang w:val="es-CO"/>
+        </w:rPr>
+        <w:t>brainstorm</w:t>
+      </w:r>
+      <w:proofErr w:type="spellEnd"/>
+      <w:r>
+        <w:rPr>
+          <w:lang w:val="es-CO"/>
+        </w:rPr>
+        <w:t xml:space="preserve"> es recopilar información sobre los requisitos del sistema</w:t>
       </w:r>
       <w:r>
         <w:rPr>
@@ -8718,7 +8981,6 @@
           <w:id w:val="1643225905"/>
           <w:citation/>
         </w:sdtPr>
-        <w:sdtEndPr/>
         <w:sdtContent>
           <w:r>
             <w:rPr>
@@ -8822,7 +9084,6 @@
           <w:id w:val="380364332"/>
           <w:citation/>
         </w:sdtPr>
-        <w:sdtEndPr/>
         <w:sdtContent>
           <w:r>
             <w:rPr>
@@ -8971,7 +9232,6 @@
           <w:id w:val="1407266041"/>
           <w:citation/>
         </w:sdtPr>
-        <w:sdtEndPr/>
         <w:sdtContent>
           <w:r>
             <w:rPr>
@@ -9081,7 +9341,6 @@
           <w:id w:val="1521808765"/>
           <w:citation/>
         </w:sdtPr>
-        <w:sdtEndPr/>
         <w:sdtContent>
           <w:r>
             <w:rPr>
@@ -9185,7 +9444,6 @@
           <w:id w:val="-70425014"/>
           <w:citation/>
         </w:sdtPr>
-        <w:sdtEndPr/>
         <w:sdtContent>
           <w:r>
             <w:rPr>
@@ -9289,7 +9547,6 @@
           <w:id w:val="1226267848"/>
           <w:citation/>
         </w:sdtPr>
-        <w:sdtEndPr/>
         <w:sdtContent>
           <w:r>
             <w:rPr>
@@ -9435,7 +9692,6 @@
           <w:id w:val="-484697301"/>
           <w:citation/>
         </w:sdtPr>
-        <w:sdtEndPr/>
         <w:sdtContent>
           <w:r>
             <w:rPr>
@@ -9644,7 +9900,6 @@
           <w:id w:val="-993951632"/>
           <w:citation/>
         </w:sdtPr>
-        <w:sdtEndPr/>
         <w:sdtContent>
           <w:r>
             <w:rPr>
@@ -9749,7 +10004,6 @@
           <w:id w:val="-804384762"/>
           <w:citation/>
         </w:sdtPr>
-        <w:sdtEndPr/>
         <w:sdtContent>
           <w:r>
             <w:rPr>
@@ -9849,7 +10103,6 @@
           <w:id w:val="1983418122"/>
           <w:citation/>
         </w:sdtPr>
-        <w:sdtEndPr/>
         <w:sdtContent>
           <w:r>
             <w:rPr>
@@ -9896,10 +10149,12 @@
         <w:pStyle w:val="Titulo3A"/>
       </w:pPr>
       <w:bookmarkStart w:id="22" w:name="_Toc16518244"/>
+      <w:proofErr w:type="spellStart"/>
       <w:r>
         <w:t>Laravel</w:t>
       </w:r>
       <w:bookmarkEnd w:id="22"/>
+      <w:proofErr w:type="spellEnd"/>
     </w:p>
     <w:p>
       <w:pPr>
@@ -9924,19 +10179,51 @@
         </w:rPr>
         <w:t>“</w:t>
       </w:r>
-      <w:hyperlink r:id="rId12" w:tgtFrame="_blank" w:history="1">
-        <w:r>
-          <w:rPr>
-            <w:lang w:val="es-CO"/>
-          </w:rPr>
-          <w:t>Laravel</w:t>
-        </w:r>
-      </w:hyperlink>
-      <w:r>
-        <w:rPr>
-          <w:lang w:val="es-CO"/>
-        </w:rPr>
-        <w:t> es uno de los frameworks de código abierto más fáciles de asimilar para PHP. Es simple, muy potente y tiene una interfaz elegante y divertida de usar</w:t>
+      <w:proofErr w:type="spellStart"/>
+      <w:r>
+        <w:fldChar w:fldCharType="begin"/>
+      </w:r>
+      <w:r>
+        <w:rPr>
+          <w:lang w:val="es-ES"/>
+        </w:rPr>
+        <w:instrText xml:space="preserve"> HYPERLINK "http://laravel.com/" \t "_blank" </w:instrText>
+      </w:r>
+      <w:r>
+        <w:fldChar w:fldCharType="separate"/>
+      </w:r>
+      <w:r>
+        <w:rPr>
+          <w:lang w:val="es-CO"/>
+        </w:rPr>
+        <w:t>Laravel</w:t>
+      </w:r>
+      <w:proofErr w:type="spellEnd"/>
+      <w:r>
+        <w:rPr>
+          <w:lang w:val="es-CO"/>
+        </w:rPr>
+        <w:fldChar w:fldCharType="end"/>
+      </w:r>
+      <w:r>
+        <w:rPr>
+          <w:lang w:val="es-CO"/>
+        </w:rPr>
+        <w:t xml:space="preserve"> es uno de los </w:t>
+      </w:r>
+      <w:proofErr w:type="spellStart"/>
+      <w:r>
+        <w:rPr>
+          <w:lang w:val="es-CO"/>
+        </w:rPr>
+        <w:t>frameworks</w:t>
+      </w:r>
+      <w:proofErr w:type="spellEnd"/>
+      <w:r>
+        <w:rPr>
+          <w:lang w:val="es-CO"/>
+        </w:rPr>
+        <w:t xml:space="preserve"> de código abierto más fáciles de asimilar para PHP. Es simple, muy potente y tiene una interfaz elegante y divertida de usar</w:t>
       </w:r>
       <w:r>
         <w:rPr>
@@ -9958,7 +10245,6 @@
           <w:id w:val="472642633"/>
           <w:citation/>
         </w:sdtPr>
-        <w:sdtEndPr/>
         <w:sdtContent>
           <w:r>
             <w:rPr>
@@ -9997,7 +10283,21 @@
         <w:rPr>
           <w:lang w:val="es-CO"/>
         </w:rPr>
-        <w:t xml:space="preserve">, este framework se caracteriza por ser fácil de aprender, ser robusto y tener una comunidad activa a nivel mundial. </w:t>
+        <w:t xml:space="preserve">, este </w:t>
+      </w:r>
+      <w:proofErr w:type="spellStart"/>
+      <w:r>
+        <w:rPr>
+          <w:lang w:val="es-CO"/>
+        </w:rPr>
+        <w:t>framework</w:t>
+      </w:r>
+      <w:proofErr w:type="spellEnd"/>
+      <w:r>
+        <w:rPr>
+          <w:lang w:val="es-CO"/>
+        </w:rPr>
+        <w:t xml:space="preserve"> se caracteriza por ser fácil de aprender, ser robusto y tener una comunidad activa a nivel mundial. </w:t>
       </w:r>
       <w:r>
         <w:rPr>
@@ -10009,7 +10309,35 @@
         <w:rPr>
           <w:lang w:val="es-CO"/>
         </w:rPr>
-        <w:t xml:space="preserve"> basado en el framework Symfony, del cual usa sus dependencias, pero se enfoca en que el código sea sencillo</w:t>
+        <w:t xml:space="preserve"> basado en el </w:t>
+      </w:r>
+      <w:proofErr w:type="spellStart"/>
+      <w:r>
+        <w:rPr>
+          <w:lang w:val="es-CO"/>
+        </w:rPr>
+        <w:t>framework</w:t>
+      </w:r>
+      <w:proofErr w:type="spellEnd"/>
+      <w:r>
+        <w:rPr>
+          <w:lang w:val="es-CO"/>
+        </w:rPr>
+        <w:t xml:space="preserve"> </w:t>
+      </w:r>
+      <w:proofErr w:type="spellStart"/>
+      <w:r>
+        <w:rPr>
+          <w:lang w:val="es-CO"/>
+        </w:rPr>
+        <w:t>Symfony</w:t>
+      </w:r>
+      <w:proofErr w:type="spellEnd"/>
+      <w:r>
+        <w:rPr>
+          <w:lang w:val="es-CO"/>
+        </w:rPr>
+        <w:t>, del cual usa sus dependencias, pero se enfoca en que el código sea sencillo</w:t>
       </w:r>
       <w:r>
         <w:rPr>
@@ -10034,7 +10362,21 @@
         <w:rPr>
           <w:lang w:val="es-CO"/>
         </w:rPr>
-        <w:t>Las características principales de laravel son:</w:t>
+        <w:t xml:space="preserve">Las características principales de </w:t>
+      </w:r>
+      <w:proofErr w:type="spellStart"/>
+      <w:r>
+        <w:rPr>
+          <w:lang w:val="es-CO"/>
+        </w:rPr>
+        <w:t>laravel</w:t>
+      </w:r>
+      <w:proofErr w:type="spellEnd"/>
+      <w:r>
+        <w:rPr>
+          <w:lang w:val="es-CO"/>
+        </w:rPr>
+        <w:t xml:space="preserve"> son:</w:t>
       </w:r>
     </w:p>
     <w:p>
@@ -10049,11 +10391,19 @@
           <w:lang w:val="es-CO"/>
         </w:rPr>
       </w:pPr>
-      <w:r>
-        <w:rPr>
-          <w:lang w:val="es-CO"/>
-        </w:rPr>
-        <w:t xml:space="preserve">Blade: Es un motor de plantillas con el objetivo de crear vista, permite extender, crear secciones, acceder a variables e interactuar con código PHP. </w:t>
+      <w:proofErr w:type="spellStart"/>
+      <w:r>
+        <w:rPr>
+          <w:lang w:val="es-CO"/>
+        </w:rPr>
+        <w:t>Blade</w:t>
+      </w:r>
+      <w:proofErr w:type="spellEnd"/>
+      <w:r>
+        <w:rPr>
+          <w:lang w:val="es-CO"/>
+        </w:rPr>
+        <w:t xml:space="preserve">: Es un motor de plantillas con el objetivo de crear vista, permite extender, crear secciones, acceder a variables e interactuar con código PHP. </w:t>
       </w:r>
     </w:p>
     <w:p>
@@ -10068,11 +10418,19 @@
           <w:lang w:val="es-CO"/>
         </w:rPr>
       </w:pPr>
-      <w:r>
-        <w:rPr>
-          <w:lang w:val="es-CO"/>
-        </w:rPr>
-        <w:t>Eloquent:</w:t>
+      <w:proofErr w:type="spellStart"/>
+      <w:r>
+        <w:rPr>
+          <w:lang w:val="es-CO"/>
+        </w:rPr>
+        <w:t>Eloquent</w:t>
+      </w:r>
+      <w:proofErr w:type="spellEnd"/>
+      <w:r>
+        <w:rPr>
+          <w:lang w:val="es-CO"/>
+        </w:rPr>
+        <w:t>:</w:t>
       </w:r>
       <w:r>
         <w:rPr>
@@ -10093,12 +10451,14 @@
           <w:lang w:val="es-CO"/>
         </w:rPr>
       </w:pPr>
+      <w:proofErr w:type="spellStart"/>
       <w:r>
         <w:rPr>
           <w:lang w:val="es-CO"/>
         </w:rPr>
         <w:t>Routing</w:t>
       </w:r>
+      <w:proofErr w:type="spellEnd"/>
       <w:r>
         <w:rPr>
           <w:lang w:val="es-CO"/>
@@ -10221,7 +10581,6 @@
           <w:id w:val="-2144263757"/>
           <w:citation/>
         </w:sdtPr>
-        <w:sdtEndPr/>
         <w:sdtContent>
           <w:r>
             <w:rPr>
@@ -10301,7 +10660,6 @@
           <w:id w:val="-305242478"/>
           <w:citation/>
         </w:sdtPr>
-        <w:sdtEndPr/>
         <w:sdtContent>
           <w:r>
             <w:rPr>
@@ -10393,7 +10751,6 @@
           <w:id w:val="-692761947"/>
           <w:citation/>
         </w:sdtPr>
-        <w:sdtEndPr/>
         <w:sdtContent>
           <w:r>
             <w:rPr>
@@ -10457,7 +10814,21 @@
         <w:rPr>
           <w:lang w:val="es-CO"/>
         </w:rPr>
-        <w:t xml:space="preserve">Es un marco prediseñado para el desarrollo de una aplicación, la cual sirve como herramienta para codificar de una manera más ágil y optima </w:t>
+        <w:t xml:space="preserve">Es un marco prediseñado para el desarrollo de una aplicación, la cual sirve como herramienta para codificar de una manera más ágil y </w:t>
+      </w:r>
+      <w:proofErr w:type="spellStart"/>
+      <w:r>
+        <w:rPr>
+          <w:lang w:val="es-CO"/>
+        </w:rPr>
+        <w:t>optima</w:t>
+      </w:r>
+      <w:proofErr w:type="spellEnd"/>
+      <w:r>
+        <w:rPr>
+          <w:lang w:val="es-CO"/>
+        </w:rPr>
+        <w:t xml:space="preserve"> </w:t>
       </w:r>
       <w:sdt>
         <w:sdtPr>
@@ -10467,7 +10838,6 @@
           <w:id w:val="-638653688"/>
           <w:citation/>
         </w:sdtPr>
-        <w:sdtEndPr/>
         <w:sdtContent>
           <w:r>
             <w:rPr>
@@ -10521,11 +10891,47 @@
           <w:lang w:val="es-CO"/>
         </w:rPr>
       </w:pPr>
-      <w:r>
-        <w:rPr>
-          <w:lang w:val="es-CO"/>
-        </w:rPr>
-        <w:t xml:space="preserve">Object relational mapping (ORM): Son herramientas que permiten convertir tablas de la base de datos en entidades con el fin de facilitar el trabajo en las conexiones a bases de datos y brindar una capa de seguridad contra ataques informáticos </w:t>
+      <w:proofErr w:type="spellStart"/>
+      <w:r>
+        <w:rPr>
+          <w:lang w:val="es-CO"/>
+        </w:rPr>
+        <w:t>Object</w:t>
+      </w:r>
+      <w:proofErr w:type="spellEnd"/>
+      <w:r>
+        <w:rPr>
+          <w:lang w:val="es-CO"/>
+        </w:rPr>
+        <w:t xml:space="preserve"> </w:t>
+      </w:r>
+      <w:proofErr w:type="spellStart"/>
+      <w:r>
+        <w:rPr>
+          <w:lang w:val="es-CO"/>
+        </w:rPr>
+        <w:t>relational</w:t>
+      </w:r>
+      <w:proofErr w:type="spellEnd"/>
+      <w:r>
+        <w:rPr>
+          <w:lang w:val="es-CO"/>
+        </w:rPr>
+        <w:t xml:space="preserve"> </w:t>
+      </w:r>
+      <w:proofErr w:type="spellStart"/>
+      <w:r>
+        <w:rPr>
+          <w:lang w:val="es-CO"/>
+        </w:rPr>
+        <w:t>mapping</w:t>
+      </w:r>
+      <w:proofErr w:type="spellEnd"/>
+      <w:r>
+        <w:rPr>
+          <w:lang w:val="es-CO"/>
+        </w:rPr>
+        <w:t xml:space="preserve"> (ORM): Son herramientas que permiten convertir tablas de la base de datos en entidades con el fin de facilitar el trabajo en las conexiones a bases de datos y brindar una capa de seguridad contra ataques informáticos </w:t>
       </w:r>
       <w:sdt>
         <w:sdtPr>
@@ -10535,7 +10941,6 @@
           <w:id w:val="324556916"/>
           <w:citation/>
         </w:sdtPr>
-        <w:sdtEndPr/>
         <w:sdtContent>
           <w:r>
             <w:rPr>
@@ -10615,7 +11020,6 @@
           <w:id w:val="-624384987"/>
           <w:citation/>
         </w:sdtPr>
-        <w:sdtEndPr/>
         <w:sdtContent>
           <w:r>
             <w:rPr>
@@ -10955,7 +11359,6 @@
           <w:id w:val="939800011"/>
           <w:citation/>
         </w:sdtPr>
-        <w:sdtEndPr/>
         <w:sdtContent>
           <w:r>
             <w:rPr>
@@ -11050,13 +11453,27 @@
         <w:rPr>
           <w:lang w:val="es-CO"/>
         </w:rPr>
-        <w:t>Por la cual se adiciona la Ley N° 23 de 1982 sobre derechos de autor, se establece una remuneración por comunicación pública a los artistas, intérpretes o ejecutantes de obras y grabaciones Audiovisuales o Ley Fanny Mike</w:t>
-      </w:r>
-      <w:r>
-        <w:rPr>
-          <w:lang w:val="es-CO"/>
-        </w:rPr>
-        <w:t>y”</w:t>
+        <w:t xml:space="preserve">Por la cual se adiciona la Ley N° 23 de 1982 sobre derechos de autor, se establece una remuneración por comunicación pública a los artistas, intérpretes o ejecutantes de obras y grabaciones Audiovisuales o Ley Fanny </w:t>
+      </w:r>
+      <w:proofErr w:type="spellStart"/>
+      <w:r>
+        <w:rPr>
+          <w:lang w:val="es-CO"/>
+        </w:rPr>
+        <w:t>Mike</w:t>
+      </w:r>
+      <w:r>
+        <w:rPr>
+          <w:lang w:val="es-CO"/>
+        </w:rPr>
+        <w:t>y</w:t>
+      </w:r>
+      <w:proofErr w:type="spellEnd"/>
+      <w:r>
+        <w:rPr>
+          <w:lang w:val="es-CO"/>
+        </w:rPr>
+        <w:t>”</w:t>
       </w:r>
       <w:r>
         <w:rPr>
@@ -11072,7 +11489,6 @@
           <w:id w:val="-1399128866"/>
           <w:citation/>
         </w:sdtPr>
-        <w:sdtEndPr/>
         <w:sdtContent>
           <w:r>
             <w:rPr>
@@ -11176,7 +11592,6 @@
           <w:id w:val="-1596091912"/>
           <w:citation/>
         </w:sdtPr>
-        <w:sdtEndPr/>
         <w:sdtContent>
           <w:r>
             <w:rPr>
@@ -11281,7 +11696,6 @@
           <w:id w:val="-1134102009"/>
           <w:citation/>
         </w:sdtPr>
-        <w:sdtEndPr/>
         <w:sdtContent>
           <w:r>
             <w:rPr>
@@ -11386,7 +11800,6 @@
           <w:id w:val="-898438819"/>
           <w:citation/>
         </w:sdtPr>
-        <w:sdtEndPr/>
         <w:sdtContent>
           <w:r>
             <w:rPr>
@@ -11700,7 +12113,39 @@
           <w:lang w:val="es-CO"/>
         </w:rPr>
         <w:lastRenderedPageBreak/>
-        <w:t>La universidad Libre seccional Pereira realiza anualmente los denominados preparatorios para el área de derecho los cuales consisten en una serie de preguntas que se les realizan a los estudiantes de esta facultad para incentivarlos y prepararlos para sus exámenes finales. Teniendo en cuenta el avance en tecnología, requisitos que establecen los nuevos modelos de educación, la necesidad de generar una dinámica mas llamativa e integrar en este proceso otras universidades de la región. La universidad libre opta por actualizar su metodología  por medio de un software tipo trivia el cual se encargara de llevar el listado de participantes a las pruebas, permitirá la gestión de las preguntas y respuestas que se presentan durante el evento, permitirá la generación de pruebas de manera grupal e individual por medio de la asignación de test los cuales contienen una serie de preguntas aleatorias definidas por el sistemas basado en una característica de las preguntas denominada como “peso”, permitirá la creación de reportes y cartas que se utilizan para el control y posible premiación de los asistentes. Al final de esta implementación lo que se busca además de lo anteriormente mencionado es disminuir los tiempos de organización del evento y agilizar el desarrollo del mismo debido a que actualmente el proceso de asignación de preguntas se realiza manualmente en una herramienta ofimática que dificulta que el evento se desarrolle con fluidez</w:t>
+        <w:t xml:space="preserve">La universidad Libre seccional Pereira realiza anualmente los denominados preparatorios para el área de derecho los cuales consisten en una serie de preguntas que se les realizan a los estudiantes de esta facultad para incentivarlos y prepararlos para sus exámenes finales. Teniendo en cuenta el avance en tecnología, requisitos que establecen los nuevos modelos de educación, la necesidad de generar una dinámica </w:t>
+      </w:r>
+      <w:proofErr w:type="spellStart"/>
+      <w:r>
+        <w:rPr>
+          <w:bCs/>
+          <w:lang w:val="es-CO"/>
+        </w:rPr>
+        <w:t>mas</w:t>
+      </w:r>
+      <w:proofErr w:type="spellEnd"/>
+      <w:r>
+        <w:rPr>
+          <w:bCs/>
+          <w:lang w:val="es-CO"/>
+        </w:rPr>
+        <w:t xml:space="preserve"> llamativa e integrar en este proceso otras universidades de la región. La universidad libre opta por actualizar su metodología  por medio de un software tipo </w:t>
+      </w:r>
+      <w:proofErr w:type="spellStart"/>
+      <w:r>
+        <w:rPr>
+          <w:bCs/>
+          <w:lang w:val="es-CO"/>
+        </w:rPr>
+        <w:t>trivia</w:t>
+      </w:r>
+      <w:proofErr w:type="spellEnd"/>
+      <w:r>
+        <w:rPr>
+          <w:bCs/>
+          <w:lang w:val="es-CO"/>
+        </w:rPr>
+        <w:t xml:space="preserve"> el cual se encargara de llevar el listado de participantes a las pruebas, permitirá la gestión de las preguntas y respuestas que se presentan durante el evento, permitirá la generación de pruebas de manera grupal e individual por medio de la asignación de test los cuales contienen una serie de preguntas aleatorias definidas por el sistemas basado en una característica de las preguntas denominada como “peso”, permitirá la creación de reportes y cartas que se utilizan para el control y posible premiación de los asistentes. Al final de esta implementación lo que se busca además de lo anteriormente mencionado es disminuir los tiempos de organización del evento y agilizar el desarrollo del mismo debido a que actualmente el proceso de asignación de preguntas se realiza manualmente en una herramienta ofimática que dificulta que el evento se desarrolle con fluidez</w:t>
       </w:r>
     </w:p>
     <w:p>
@@ -11746,7 +12191,23 @@
           <w:szCs w:val="24"/>
           <w:lang w:val="es-CO"/>
         </w:rPr>
-        <w:t>Administración de participantes.</w:t>
+        <w:t xml:space="preserve">Administración de </w:t>
+      </w:r>
+      <w:r>
+        <w:rPr>
+          <w:sz w:val="24"/>
+          <w:szCs w:val="24"/>
+          <w:lang w:val="es-CO"/>
+        </w:rPr>
+        <w:t>usuarios</w:t>
+      </w:r>
+      <w:r>
+        <w:rPr>
+          <w:sz w:val="24"/>
+          <w:szCs w:val="24"/>
+          <w:lang w:val="es-CO"/>
+        </w:rPr>
+        <w:t>.</w:t>
       </w:r>
     </w:p>
     <w:p>
@@ -11843,6 +12304,51 @@
         <w:keepLines/>
         <w:widowControl w:val="0"/>
         <w:numPr>
+          <w:ilvl w:val="0"/>
+          <w:numId w:val="12"/>
+        </w:numPr>
+        <w:autoSpaceDE/>
+        <w:autoSpaceDN/>
+        <w:adjustRightInd/>
+        <w:spacing w:after="120" w:line="240" w:lineRule="atLeast"/>
+        <w:jc w:val="both"/>
+        <w:rPr>
+          <w:sz w:val="24"/>
+          <w:szCs w:val="24"/>
+          <w:lang w:val="es-CO"/>
+        </w:rPr>
+      </w:pPr>
+      <w:r>
+        <w:rPr>
+          <w:sz w:val="24"/>
+          <w:szCs w:val="24"/>
+          <w:lang w:val="es-CO"/>
+        </w:rPr>
+        <w:t xml:space="preserve">Administración de </w:t>
+      </w:r>
+      <w:r>
+        <w:rPr>
+          <w:sz w:val="24"/>
+          <w:szCs w:val="24"/>
+          <w:lang w:val="es-CO"/>
+        </w:rPr>
+        <w:t>asignaturas</w:t>
+      </w:r>
+      <w:r>
+        <w:rPr>
+          <w:sz w:val="24"/>
+          <w:szCs w:val="24"/>
+          <w:lang w:val="es-CO"/>
+        </w:rPr>
+        <w:t>.</w:t>
+      </w:r>
+    </w:p>
+    <w:p>
+      <w:pPr>
+        <w:pStyle w:val="Textoindependiente"/>
+        <w:keepLines/>
+        <w:widowControl w:val="0"/>
+        <w:numPr>
           <w:ilvl w:val="1"/>
           <w:numId w:val="12"/>
         </w:numPr>
@@ -11863,7 +12369,65 @@
           <w:szCs w:val="24"/>
           <w:lang w:val="es-CO"/>
         </w:rPr>
-        <w:t>Cargar masivamente por medio de una hoja de cálculo.</w:t>
+        <w:t xml:space="preserve">Crear. </w:t>
+      </w:r>
+    </w:p>
+    <w:p>
+      <w:pPr>
+        <w:pStyle w:val="Textoindependiente"/>
+        <w:keepLines/>
+        <w:widowControl w:val="0"/>
+        <w:numPr>
+          <w:ilvl w:val="1"/>
+          <w:numId w:val="12"/>
+        </w:numPr>
+        <w:autoSpaceDE/>
+        <w:autoSpaceDN/>
+        <w:adjustRightInd/>
+        <w:spacing w:after="120" w:line="240" w:lineRule="atLeast"/>
+        <w:jc w:val="both"/>
+        <w:rPr>
+          <w:sz w:val="24"/>
+          <w:szCs w:val="24"/>
+          <w:lang w:val="es-CO"/>
+        </w:rPr>
+      </w:pPr>
+      <w:r>
+        <w:rPr>
+          <w:sz w:val="24"/>
+          <w:szCs w:val="24"/>
+          <w:lang w:val="es-CO"/>
+        </w:rPr>
+        <w:t>Editar.</w:t>
+      </w:r>
+    </w:p>
+    <w:p>
+      <w:pPr>
+        <w:pStyle w:val="Textoindependiente"/>
+        <w:keepLines/>
+        <w:widowControl w:val="0"/>
+        <w:numPr>
+          <w:ilvl w:val="1"/>
+          <w:numId w:val="12"/>
+        </w:numPr>
+        <w:autoSpaceDE/>
+        <w:autoSpaceDN/>
+        <w:adjustRightInd/>
+        <w:spacing w:after="120" w:line="240" w:lineRule="atLeast"/>
+        <w:jc w:val="both"/>
+        <w:rPr>
+          <w:sz w:val="24"/>
+          <w:szCs w:val="24"/>
+          <w:lang w:val="es-CO"/>
+        </w:rPr>
+      </w:pPr>
+      <w:r>
+        <w:rPr>
+          <w:sz w:val="24"/>
+          <w:szCs w:val="24"/>
+          <w:lang w:val="es-CO"/>
+        </w:rPr>
+        <w:t>Eliminar.</w:t>
       </w:r>
     </w:p>
     <w:p>
@@ -11892,7 +12456,7 @@
           <w:szCs w:val="24"/>
           <w:lang w:val="es-CO"/>
         </w:rPr>
-        <w:t>Administración de preguntas y respuestas.</w:t>
+        <w:t>Administración de participantes.</w:t>
       </w:r>
     </w:p>
     <w:p>
@@ -12037,7 +12601,7 @@
           <w:szCs w:val="24"/>
           <w:lang w:val="es-CO"/>
         </w:rPr>
-        <w:t>Crear test (listado de preguntas)</w:t>
+        <w:t>Administración de preguntas y respuestas.</w:t>
       </w:r>
     </w:p>
     <w:p>
@@ -12153,7 +12717,7 @@
           <w:szCs w:val="24"/>
           <w:lang w:val="es-CO"/>
         </w:rPr>
-        <w:t>Asignar test a participantes</w:t>
+        <w:t>Cargar masivamente por medio de una hoja de cálculo.</w:t>
       </w:r>
     </w:p>
     <w:p>
@@ -12182,7 +12746,94 @@
           <w:szCs w:val="24"/>
           <w:lang w:val="es-CO"/>
         </w:rPr>
-        <w:t>Asignar preguntas aleatoriamente a los test</w:t>
+        <w:t>Crear test (listado de preguntas)</w:t>
+      </w:r>
+    </w:p>
+    <w:p>
+      <w:pPr>
+        <w:pStyle w:val="Textoindependiente"/>
+        <w:keepLines/>
+        <w:widowControl w:val="0"/>
+        <w:numPr>
+          <w:ilvl w:val="1"/>
+          <w:numId w:val="12"/>
+        </w:numPr>
+        <w:autoSpaceDE/>
+        <w:autoSpaceDN/>
+        <w:adjustRightInd/>
+        <w:spacing w:after="120" w:line="240" w:lineRule="atLeast"/>
+        <w:jc w:val="both"/>
+        <w:rPr>
+          <w:sz w:val="24"/>
+          <w:szCs w:val="24"/>
+          <w:lang w:val="es-CO"/>
+        </w:rPr>
+      </w:pPr>
+      <w:r>
+        <w:rPr>
+          <w:sz w:val="24"/>
+          <w:szCs w:val="24"/>
+          <w:lang w:val="es-CO"/>
+        </w:rPr>
+        <w:t xml:space="preserve">Crear. </w:t>
+      </w:r>
+    </w:p>
+    <w:p>
+      <w:pPr>
+        <w:pStyle w:val="Textoindependiente"/>
+        <w:keepLines/>
+        <w:widowControl w:val="0"/>
+        <w:numPr>
+          <w:ilvl w:val="1"/>
+          <w:numId w:val="12"/>
+        </w:numPr>
+        <w:autoSpaceDE/>
+        <w:autoSpaceDN/>
+        <w:adjustRightInd/>
+        <w:spacing w:after="120" w:line="240" w:lineRule="atLeast"/>
+        <w:jc w:val="both"/>
+        <w:rPr>
+          <w:sz w:val="24"/>
+          <w:szCs w:val="24"/>
+          <w:lang w:val="es-CO"/>
+        </w:rPr>
+      </w:pPr>
+      <w:r>
+        <w:rPr>
+          <w:sz w:val="24"/>
+          <w:szCs w:val="24"/>
+          <w:lang w:val="es-CO"/>
+        </w:rPr>
+        <w:t>Editar.</w:t>
+      </w:r>
+    </w:p>
+    <w:p>
+      <w:pPr>
+        <w:pStyle w:val="Textoindependiente"/>
+        <w:keepLines/>
+        <w:widowControl w:val="0"/>
+        <w:numPr>
+          <w:ilvl w:val="1"/>
+          <w:numId w:val="12"/>
+        </w:numPr>
+        <w:autoSpaceDE/>
+        <w:autoSpaceDN/>
+        <w:adjustRightInd/>
+        <w:spacing w:after="120" w:line="240" w:lineRule="atLeast"/>
+        <w:jc w:val="both"/>
+        <w:rPr>
+          <w:sz w:val="24"/>
+          <w:szCs w:val="24"/>
+          <w:lang w:val="es-CO"/>
+        </w:rPr>
+      </w:pPr>
+      <w:r>
+        <w:rPr>
+          <w:sz w:val="24"/>
+          <w:szCs w:val="24"/>
+          <w:lang w:val="es-CO"/>
+        </w:rPr>
+        <w:t>Eliminar.</w:t>
       </w:r>
     </w:p>
     <w:p>
@@ -12211,7 +12862,7 @@
           <w:szCs w:val="24"/>
           <w:lang w:val="es-CO"/>
         </w:rPr>
-        <w:t>Generar reportes</w:t>
+        <w:t>Administrar configuraciones</w:t>
       </w:r>
     </w:p>
     <w:p>
@@ -12240,7 +12891,7 @@
           <w:szCs w:val="24"/>
           <w:lang w:val="es-CO"/>
         </w:rPr>
-        <w:t>Visualizar en el sistema</w:t>
+        <w:t xml:space="preserve">Crear. </w:t>
       </w:r>
     </w:p>
     <w:p>
@@ -12269,7 +12920,36 @@
           <w:szCs w:val="24"/>
           <w:lang w:val="es-CO"/>
         </w:rPr>
-        <w:t>Descargar</w:t>
+        <w:t>Editar.</w:t>
+      </w:r>
+    </w:p>
+    <w:p>
+      <w:pPr>
+        <w:pStyle w:val="Textoindependiente"/>
+        <w:keepLines/>
+        <w:widowControl w:val="0"/>
+        <w:numPr>
+          <w:ilvl w:val="1"/>
+          <w:numId w:val="12"/>
+        </w:numPr>
+        <w:autoSpaceDE/>
+        <w:autoSpaceDN/>
+        <w:adjustRightInd/>
+        <w:spacing w:after="120" w:line="240" w:lineRule="atLeast"/>
+        <w:jc w:val="both"/>
+        <w:rPr>
+          <w:sz w:val="24"/>
+          <w:szCs w:val="24"/>
+          <w:lang w:val="es-CO"/>
+        </w:rPr>
+      </w:pPr>
+      <w:r>
+        <w:rPr>
+          <w:sz w:val="24"/>
+          <w:szCs w:val="24"/>
+          <w:lang w:val="es-CO"/>
+        </w:rPr>
+        <w:t>Eliminar.</w:t>
       </w:r>
     </w:p>
     <w:p>
@@ -12298,7 +12978,7 @@
           <w:szCs w:val="24"/>
           <w:lang w:val="es-CO"/>
         </w:rPr>
-        <w:t>Generar cartas de los participantes.</w:t>
+        <w:t>Asignar preguntas aleatoriamente a los test</w:t>
       </w:r>
     </w:p>
     <w:p>
@@ -12425,6 +13105,7 @@
           <w:iCs w:val="0"/>
           <w:lang w:val="es-CO"/>
         </w:rPr>
+        <w:lastRenderedPageBreak/>
         <w:t>Suposiciones y Restricciones</w:t>
       </w:r>
       <w:bookmarkEnd w:id="41"/>
@@ -12517,7 +13198,25 @@
           <w:szCs w:val="24"/>
           <w:lang w:val="es-CO"/>
         </w:rPr>
-        <w:t>Debe ajustarse para funcionar en equipos móviles (Responsive).</w:t>
+        <w:t>Debe ajustarse para funcionar en equipos móviles (</w:t>
+      </w:r>
+      <w:proofErr w:type="spellStart"/>
+      <w:r>
+        <w:rPr>
+          <w:sz w:val="24"/>
+          <w:szCs w:val="24"/>
+          <w:lang w:val="es-CO"/>
+        </w:rPr>
+        <w:t>Responsive</w:t>
+      </w:r>
+      <w:proofErr w:type="spellEnd"/>
+      <w:r>
+        <w:rPr>
+          <w:sz w:val="24"/>
+          <w:szCs w:val="24"/>
+          <w:lang w:val="es-CO"/>
+        </w:rPr>
+        <w:t>).</w:t>
       </w:r>
     </w:p>
     <w:p>
@@ -12546,7 +13245,6 @@
           <w:szCs w:val="24"/>
           <w:lang w:val="es-CO"/>
         </w:rPr>
-        <w:lastRenderedPageBreak/>
         <w:t>Solo debe permitir un administrador total del sistema.</w:t>
       </w:r>
     </w:p>
@@ -12692,7 +13390,25 @@
           <w:szCs w:val="24"/>
           <w:lang w:val="es-CO"/>
         </w:rPr>
-        <w:t>El sistema debe garantizar que no se puede acceder a sus pantallas de administración sin estar previamente logueado.</w:t>
+        <w:t xml:space="preserve">El sistema debe garantizar que no se puede acceder a sus pantallas de administración sin estar previamente </w:t>
+      </w:r>
+      <w:proofErr w:type="spellStart"/>
+      <w:r>
+        <w:rPr>
+          <w:sz w:val="24"/>
+          <w:szCs w:val="24"/>
+          <w:lang w:val="es-CO"/>
+        </w:rPr>
+        <w:t>logueado</w:t>
+      </w:r>
+      <w:proofErr w:type="spellEnd"/>
+      <w:r>
+        <w:rPr>
+          <w:sz w:val="24"/>
+          <w:szCs w:val="24"/>
+          <w:lang w:val="es-CO"/>
+        </w:rPr>
+        <w:t>.</w:t>
       </w:r>
     </w:p>
     <w:p>
@@ -12862,6 +13578,7 @@
         <w:rPr>
           <w:lang w:val="es-CO"/>
         </w:rPr>
+        <w:lastRenderedPageBreak/>
         <w:t>Modela las funciones del negocio tomando en cuenta la visión de los actores externos. Este modelo se representa con diagrama de casos de uso</w:t>
       </w:r>
     </w:p>
@@ -12906,14 +13623,7 @@
         <w:rPr>
           <w:lang w:val="es-CO"/>
         </w:rPr>
-        <w:t xml:space="preserve">Modela cada caso de uso del negocio, se establecen actores internos y flujos de trabajo asociados al uso del negocio, para este se realizan diagramas de </w:t>
-      </w:r>
-      <w:r>
-        <w:rPr>
-          <w:lang w:val="es-CO"/>
-        </w:rPr>
-        <w:lastRenderedPageBreak/>
-        <w:t>secuencia, colaboración, clases y de actividad en los cuales se evidencie el flujo de trabajo</w:t>
+        <w:t>Modela cada caso de uso del negocio, se establecen actores internos y flujos de trabajo asociados al uso del negocio, para este se realizan diagramas de secuencia, colaboración, clases y de actividad en los cuales se evidencie el flujo de trabajo</w:t>
       </w:r>
       <w:sdt>
         <w:sdtPr>
@@ -12923,7 +13633,6 @@
           <w:id w:val="-1818177836"/>
           <w:citation/>
         </w:sdtPr>
-        <w:sdtEndPr/>
         <w:sdtContent>
           <w:r>
             <w:rPr>
@@ -13221,6 +13930,7 @@
         <w:rPr>
           <w:lang w:val="es-CO"/>
         </w:rPr>
+        <w:lastRenderedPageBreak/>
         <w:t>Se registran los requerimientos y/o requisitos que no se han incluido en los casos de uso y se definen como requerimientos no funcionales.</w:t>
       </w:r>
     </w:p>
@@ -13315,7 +14025,6 @@
         <w:rPr>
           <w:lang w:val="es-CO"/>
         </w:rPr>
-        <w:lastRenderedPageBreak/>
         <w:t xml:space="preserve">Este modelo </w:t>
       </w:r>
       <w:r>
@@ -13482,7 +14191,6 @@
           <w:id w:val="-1898200528"/>
           <w:citation/>
         </w:sdtPr>
-        <w:sdtEndPr/>
         <w:sdtContent>
           <w:r>
             <w:rPr>
@@ -13645,6 +14353,7 @@
           <w:szCs w:val="24"/>
           <w:lang w:val="es-CO"/>
         </w:rPr>
+        <w:lastRenderedPageBreak/>
         <w:t>Material de Apoyo al Usuario Final</w:t>
       </w:r>
     </w:p>
@@ -13726,7 +14435,6 @@
           <w:iCs w:val="0"/>
           <w:lang w:val="es-CO"/>
         </w:rPr>
-        <w:lastRenderedPageBreak/>
         <w:t>Evolución del Plan de Desarrollo del Software</w:t>
       </w:r>
       <w:bookmarkEnd w:id="47"/>
@@ -13855,7 +14563,22 @@
         <w:rPr>
           <w:lang w:val="es-CO"/>
         </w:rPr>
-        <w:t>El personal asignado para el desarrollo del proyecto para las fases de análisis, diseño, desarrollo, pruebas e implementación durante las dos iteraciones que se tienen planeadas se conformaran por los siguientes actores:</w:t>
+        <w:lastRenderedPageBreak/>
+        <w:t xml:space="preserve">El personal asignado para el desarrollo del proyecto para las fases de análisis, diseño, desarrollo, pruebas e implementación durante las dos iteraciones que se tienen planeadas se </w:t>
+      </w:r>
+      <w:proofErr w:type="gramStart"/>
+      <w:r>
+        <w:rPr>
+          <w:lang w:val="es-CO"/>
+        </w:rPr>
+        <w:t>conformaran</w:t>
+      </w:r>
+      <w:proofErr w:type="gramEnd"/>
+      <w:r>
+        <w:rPr>
+          <w:lang w:val="es-CO"/>
+        </w:rPr>
+        <w:t xml:space="preserve"> por los siguientes actores:</w:t>
       </w:r>
     </w:p>
     <w:p>
@@ -13894,7 +14617,6 @@
           <w:b/>
           <w:lang w:val="es-CO"/>
         </w:rPr>
-        <w:lastRenderedPageBreak/>
         <w:t xml:space="preserve">Analista de Sistemas: </w:t>
       </w:r>
       <w:r>
@@ -14047,6 +14769,7 @@
         <w:rPr>
           <w:lang w:val="es-CO"/>
         </w:rPr>
+        <w:lastRenderedPageBreak/>
         <w:t xml:space="preserve">Tabla </w:t>
       </w:r>
       <w:r>
@@ -14240,14 +14963,7 @@
               <w:rPr>
                 <w:lang w:val="es-CO"/>
               </w:rPr>
-              <w:t xml:space="preserve">Recibe, detalla y valida requerimientos, interactúa con los usuarios a través de </w:t>
-            </w:r>
-            <w:r>
-              <w:rPr>
-                <w:lang w:val="es-CO"/>
-              </w:rPr>
-              <w:lastRenderedPageBreak/>
-              <w:t>entrevistas. Realiza los modelos de análisis y diseño. Elabora las pruebas funcionales</w:t>
+              <w:t>Recibe, detalla y valida requerimientos, interactúa con los usuarios a través de entrevistas. Realiza los modelos de análisis y diseño. Elabora las pruebas funcionales</w:t>
             </w:r>
           </w:p>
         </w:tc>
@@ -14271,7 +14987,6 @@
               <w:rPr>
                 <w:lang w:val="es-CO"/>
               </w:rPr>
-              <w:lastRenderedPageBreak/>
               <w:t>Programador</w:t>
             </w:r>
           </w:p>
@@ -14989,6 +15704,7 @@
         <w:rPr>
           <w:lang w:val="es-CO"/>
         </w:rPr>
+        <w:lastRenderedPageBreak/>
         <w:t xml:space="preserve">Tabla </w:t>
       </w:r>
       <w:r>
@@ -15202,7 +15918,6 @@
                 <w:id w:val="-1760666329"/>
                 <w:citation/>
               </w:sdtPr>
-              <w:sdtEndPr/>
               <w:sdtContent>
                 <w:r>
                   <w:rPr>
@@ -15284,7 +15999,6 @@
               <w:rPr>
                 <w:lang w:val="es-CO"/>
               </w:rPr>
-              <w:lastRenderedPageBreak/>
               <w:t xml:space="preserve">requerimientos </w:t>
             </w:r>
             <w:r>
@@ -15313,7 +16027,6 @@
                 <w:id w:val="978885175"/>
                 <w:citation/>
               </w:sdtPr>
-              <w:sdtEndPr/>
               <w:sdtContent>
                 <w:r>
                   <w:rPr>
@@ -15377,7 +16090,6 @@
               <w:rPr>
                 <w:lang w:val="es-CO"/>
               </w:rPr>
-              <w:lastRenderedPageBreak/>
               <w:t>Fase de Construcción</w:t>
             </w:r>
           </w:p>
@@ -15413,7 +16125,6 @@
                 <w:id w:val="1685789729"/>
                 <w:citation/>
               </w:sdtPr>
-              <w:sdtEndPr/>
               <w:sdtContent>
                 <w:r>
                   <w:rPr>
@@ -15512,7 +16223,6 @@
                 <w:id w:val="996846373"/>
                 <w:citation/>
               </w:sdtPr>
-              <w:sdtEndPr/>
               <w:sdtContent>
                 <w:r>
                   <w:rPr>
@@ -16059,6 +16769,7 @@
                 <w:color w:val="000000"/>
                 <w:lang w:val="es-CO" w:eastAsia="es-CO"/>
               </w:rPr>
+              <w:lastRenderedPageBreak/>
               <w:t>2</w:t>
             </w:r>
           </w:p>
@@ -16879,7 +17590,6 @@
                 <w:color w:val="000000"/>
                 <w:lang w:val="es-CO" w:eastAsia="es-CO"/>
               </w:rPr>
-              <w:lastRenderedPageBreak/>
               <w:t>7</w:t>
             </w:r>
           </w:p>
@@ -19176,6 +19886,7 @@
                 <w:color w:val="000000"/>
                 <w:lang w:val="es-CO" w:eastAsia="es-CO"/>
               </w:rPr>
+              <w:lastRenderedPageBreak/>
               <w:t>21</w:t>
             </w:r>
           </w:p>
@@ -19864,7 +20575,23 @@
                 <w:color w:val="000000"/>
                 <w:lang w:val="es-CO" w:eastAsia="es-CO"/>
               </w:rPr>
-              <w:t>2.5.2; Crear checklist de pruebas</w:t>
+              <w:t xml:space="preserve">2.5.2; Crear </w:t>
+            </w:r>
+            <w:proofErr w:type="spellStart"/>
+            <w:r>
+              <w:rPr>
+                <w:color w:val="000000"/>
+                <w:lang w:val="es-CO" w:eastAsia="es-CO"/>
+              </w:rPr>
+              <w:t>checklist</w:t>
+            </w:r>
+            <w:proofErr w:type="spellEnd"/>
+            <w:r>
+              <w:rPr>
+                <w:color w:val="000000"/>
+                <w:lang w:val="es-CO" w:eastAsia="es-CO"/>
+              </w:rPr>
+              <w:t xml:space="preserve"> de pruebas</w:t>
             </w:r>
           </w:p>
         </w:tc>
@@ -19996,7 +20723,6 @@
                 <w:color w:val="000000"/>
                 <w:lang w:val="es-CO" w:eastAsia="es-CO"/>
               </w:rPr>
-              <w:lastRenderedPageBreak/>
               <w:t>26</w:t>
             </w:r>
           </w:p>
@@ -21676,8 +22402,17 @@
                 <w:color w:val="000000"/>
                 <w:lang w:val="es-CO" w:eastAsia="es-CO"/>
               </w:rPr>
-              <w:t>4.2; Realizar pruebas del checklist</w:t>
-            </w:r>
+              <w:t xml:space="preserve">4.2; Realizar pruebas del </w:t>
+            </w:r>
+            <w:proofErr w:type="spellStart"/>
+            <w:r>
+              <w:rPr>
+                <w:color w:val="000000"/>
+                <w:lang w:val="es-CO" w:eastAsia="es-CO"/>
+              </w:rPr>
+              <w:t>checklist</w:t>
+            </w:r>
+            <w:proofErr w:type="spellEnd"/>
           </w:p>
         </w:tc>
         <w:tc>
@@ -22173,6 +22908,7 @@
           <w:iCs w:val="0"/>
           <w:lang w:val="es-CO"/>
         </w:rPr>
+        <w:lastRenderedPageBreak/>
         <w:t>Seguimiento y Control del Proyecto</w:t>
       </w:r>
       <w:bookmarkEnd w:id="97"/>
@@ -22249,7 +22985,6 @@
           <w:id w:val="876436297"/>
           <w:citation/>
         </w:sdtPr>
-        <w:sdtEndPr/>
         <w:sdtContent>
           <w:r>
             <w:rPr>
@@ -22321,7 +23056,6 @@
           <w:iCs w:val="0"/>
           <w:lang w:val="es-CO"/>
         </w:rPr>
-        <w:lastRenderedPageBreak/>
         <w:t>Control de Plazos</w:t>
       </w:r>
       <w:bookmarkEnd w:id="102"/>
@@ -22519,6 +23253,7 @@
         <w:rPr>
           <w:lang w:val="es-CO"/>
         </w:rPr>
+        <w:lastRenderedPageBreak/>
         <w:t xml:space="preserve">A continuación, se </w:t>
       </w:r>
       <w:r>
@@ -22581,14 +23316,7 @@
         <w:rPr>
           <w:lang w:val="es-CO"/>
         </w:rPr>
-        <w:t xml:space="preserve">La universidad libre solicitante del proyecto de software tiene definido unos roles que se verán beneficiados con la realización de la aplicación. Las unidades involucradas </w:t>
-      </w:r>
-      <w:r>
-        <w:rPr>
-          <w:lang w:val="es-CO"/>
-        </w:rPr>
-        <w:lastRenderedPageBreak/>
-        <w:t>se representan con los perfiles de Jefatura, Docente, Área de sistemas, Estudiante, Universidad externa. En donde la forma de interactuar se ve orientada a lo siguiente:</w:t>
+        <w:t>La universidad libre solicitante del proyecto de software tiene definido unos roles que se verán beneficiados con la realización de la aplicación. Las unidades involucradas se representan con los perfiles de Jefatura, Docente, Área de sistemas, Estudiante, Universidad externa. En donde la forma de interactuar se ve orientada a lo siguiente:</w:t>
       </w:r>
     </w:p>
     <w:p>
@@ -22636,8 +23364,14 @@
         <w:keepNext/>
       </w:pPr>
       <w:bookmarkStart w:id="113" w:name="_Toc16518312"/>
-      <w:r>
-        <w:t xml:space="preserve">Ilustración </w:t>
+      <w:proofErr w:type="spellStart"/>
+      <w:r>
+        <w:lastRenderedPageBreak/>
+        <w:t>Ilustración</w:t>
+      </w:r>
+      <w:proofErr w:type="spellEnd"/>
+      <w:r>
+        <w:t xml:space="preserve"> </w:t>
       </w:r>
       <w:r>
         <w:fldChar w:fldCharType="begin"/>
@@ -22658,9 +23392,30 @@
         <w:fldChar w:fldCharType="end"/>
       </w:r>
       <w:r>
-        <w:t xml:space="preserve"> Modelo subsistemas involucrados</w:t>
+        <w:t xml:space="preserve"> </w:t>
+      </w:r>
+      <w:proofErr w:type="spellStart"/>
+      <w:r>
+        <w:t>Modelo</w:t>
+      </w:r>
+      <w:proofErr w:type="spellEnd"/>
+      <w:r>
+        <w:t xml:space="preserve"> </w:t>
+      </w:r>
+      <w:proofErr w:type="spellStart"/>
+      <w:r>
+        <w:t>subsistemas</w:t>
+      </w:r>
+      <w:proofErr w:type="spellEnd"/>
+      <w:r>
+        <w:t xml:space="preserve"> </w:t>
+      </w:r>
+      <w:proofErr w:type="spellStart"/>
+      <w:r>
+        <w:t>involucrados</w:t>
       </w:r>
       <w:bookmarkEnd w:id="113"/>
+      <w:proofErr w:type="spellEnd"/>
     </w:p>
     <w:p>
       <w:pPr>
@@ -22695,7 +23450,7 @@
                     </pic:cNvPicPr>
                   </pic:nvPicPr>
                   <pic:blipFill>
-                    <a:blip r:embed="rId13">
+                    <a:blip r:embed="rId12">
                       <a:extLst>
                         <a:ext uri="{28A0092B-C50C-407E-A947-70E740481C1C}">
                           <a14:useLocalDpi xmlns:a14="http://schemas.microsoft.com/office/drawing/2010/main" val="0"/>
@@ -22804,10 +23559,12 @@
         <w:rPr>
           <w:lang w:val="es-ES"/>
         </w:rPr>
-        <w:lastRenderedPageBreak/>
         <w:t xml:space="preserve">Ilustración </w:t>
       </w:r>
       <w:r>
+        <w:rPr>
+          <w:lang w:val="es-ES"/>
+        </w:rPr>
         <w:fldChar w:fldCharType="begin"/>
       </w:r>
       <w:r>
@@ -22817,6 +23574,9 @@
         <w:instrText xml:space="preserve"> SEQ Ilustración \* ARABIC </w:instrText>
       </w:r>
       <w:r>
+        <w:rPr>
+          <w:lang w:val="es-ES"/>
+        </w:rPr>
         <w:fldChar w:fldCharType="separate"/>
       </w:r>
       <w:r>
@@ -22827,6 +23587,9 @@
         <w:t>2</w:t>
       </w:r>
       <w:r>
+        <w:rPr>
+          <w:lang w:val="es-ES"/>
+        </w:rPr>
         <w:fldChar w:fldCharType="end"/>
       </w:r>
       <w:r>
@@ -22870,7 +23633,7 @@
                     </pic:cNvPicPr>
                   </pic:nvPicPr>
                   <pic:blipFill>
-                    <a:blip r:embed="rId14">
+                    <a:blip r:embed="rId13">
                       <a:extLst>
                         <a:ext uri="{28A0092B-C50C-407E-A947-70E740481C1C}">
                           <a14:useLocalDpi xmlns:a14="http://schemas.microsoft.com/office/drawing/2010/main" val="0"/>
@@ -22916,6 +23679,7 @@
           <w:bCs w:val="0"/>
           <w:lang w:val="es-CO"/>
         </w:rPr>
+        <w:lastRenderedPageBreak/>
         <w:t>Modelo de dominio</w:t>
       </w:r>
       <w:bookmarkEnd w:id="118"/>
@@ -22933,10 +23697,12 @@
         <w:rPr>
           <w:lang w:val="es-ES"/>
         </w:rPr>
-        <w:lastRenderedPageBreak/>
         <w:t xml:space="preserve">Ilustración </w:t>
       </w:r>
       <w:r>
+        <w:rPr>
+          <w:lang w:val="es-ES"/>
+        </w:rPr>
         <w:fldChar w:fldCharType="begin"/>
       </w:r>
       <w:r>
@@ -22946,6 +23712,9 @@
         <w:instrText xml:space="preserve"> SEQ Ilustración \* ARABIC </w:instrText>
       </w:r>
       <w:r>
+        <w:rPr>
+          <w:lang w:val="es-ES"/>
+        </w:rPr>
         <w:fldChar w:fldCharType="separate"/>
       </w:r>
       <w:r>
@@ -22956,6 +23725,9 @@
         <w:t>3</w:t>
       </w:r>
       <w:r>
+        <w:rPr>
+          <w:lang w:val="es-ES"/>
+        </w:rPr>
         <w:fldChar w:fldCharType="end"/>
       </w:r>
       <w:r>
@@ -22995,7 +23767,7 @@
                     </pic:cNvPicPr>
                   </pic:nvPicPr>
                   <pic:blipFill>
-                    <a:blip r:embed="rId15">
+                    <a:blip r:embed="rId14">
                       <a:extLst>
                         <a:ext uri="{28A0092B-C50C-407E-A947-70E740481C1C}">
                           <a14:useLocalDpi xmlns:a14="http://schemas.microsoft.com/office/drawing/2010/main" val="0"/>
@@ -23069,6 +23841,9 @@
         <w:t xml:space="preserve">Ilustración </w:t>
       </w:r>
       <w:r>
+        <w:rPr>
+          <w:lang w:val="es-ES"/>
+        </w:rPr>
         <w:fldChar w:fldCharType="begin"/>
       </w:r>
       <w:r>
@@ -23078,6 +23853,9 @@
         <w:instrText xml:space="preserve"> SEQ Ilustración \* ARABIC </w:instrText>
       </w:r>
       <w:r>
+        <w:rPr>
+          <w:lang w:val="es-ES"/>
+        </w:rPr>
         <w:fldChar w:fldCharType="separate"/>
       </w:r>
       <w:r>
@@ -23088,15 +23866,26 @@
         <w:t>4</w:t>
       </w:r>
       <w:r>
+        <w:rPr>
+          <w:lang w:val="es-ES"/>
+        </w:rPr>
         <w:fldChar w:fldCharType="end"/>
       </w:r>
       <w:r>
         <w:rPr>
           <w:lang w:val="es-ES"/>
         </w:rPr>
-        <w:t xml:space="preserve"> Modelo de objetos de preparación event</w:t>
+        <w:t xml:space="preserve"> Modelo de objetos de preparación </w:t>
+      </w:r>
+      <w:proofErr w:type="spellStart"/>
+      <w:r>
+        <w:rPr>
+          <w:lang w:val="es-ES"/>
+        </w:rPr>
+        <w:t>event</w:t>
       </w:r>
       <w:bookmarkEnd w:id="121"/>
+      <w:proofErr w:type="spellEnd"/>
     </w:p>
     <w:p>
       <w:pPr>
@@ -23131,7 +23920,7 @@
                     </pic:cNvPicPr>
                   </pic:nvPicPr>
                   <pic:blipFill>
-                    <a:blip r:embed="rId16">
+                    <a:blip r:embed="rId15">
                       <a:extLst>
                         <a:ext uri="{28A0092B-C50C-407E-A947-70E740481C1C}">
                           <a14:useLocalDpi xmlns:a14="http://schemas.microsoft.com/office/drawing/2010/main" val="0"/>
@@ -23258,7 +24047,7 @@
                     </pic:cNvPicPr>
                   </pic:nvPicPr>
                   <pic:blipFill>
-                    <a:blip r:embed="rId17">
+                    <a:blip r:embed="rId16">
                       <a:extLst>
                         <a:ext uri="{28A0092B-C50C-407E-A947-70E740481C1C}">
                           <a14:useLocalDpi xmlns:a14="http://schemas.microsoft.com/office/drawing/2010/main" val="0"/>
@@ -23378,7 +24167,7 @@
                     </pic:cNvPicPr>
                   </pic:nvPicPr>
                   <pic:blipFill>
-                    <a:blip r:embed="rId18">
+                    <a:blip r:embed="rId17">
                       <a:extLst>
                         <a:ext uri="{28A0092B-C50C-407E-A947-70E740481C1C}">
                           <a14:useLocalDpi xmlns:a14="http://schemas.microsoft.com/office/drawing/2010/main" val="0"/>
@@ -23458,6 +24247,9 @@
         <w:t xml:space="preserve">Ilustración </w:t>
       </w:r>
       <w:r>
+        <w:rPr>
+          <w:lang w:val="es-ES"/>
+        </w:rPr>
         <w:fldChar w:fldCharType="begin"/>
       </w:r>
       <w:r>
@@ -23467,6 +24259,9 @@
         <w:instrText xml:space="preserve"> SEQ Ilustración \* ARABIC </w:instrText>
       </w:r>
       <w:r>
+        <w:rPr>
+          <w:lang w:val="es-ES"/>
+        </w:rPr>
         <w:fldChar w:fldCharType="separate"/>
       </w:r>
       <w:r>
@@ -23477,6 +24272,9 @@
         <w:t>7</w:t>
       </w:r>
       <w:r>
+        <w:rPr>
+          <w:lang w:val="es-ES"/>
+        </w:rPr>
         <w:fldChar w:fldCharType="end"/>
       </w:r>
       <w:r>
@@ -23521,7 +24319,7 @@
                     </pic:cNvPicPr>
                   </pic:nvPicPr>
                   <pic:blipFill>
-                    <a:blip r:embed="rId19">
+                    <a:blip r:embed="rId18">
                       <a:extLst>
                         <a:ext uri="{28A0092B-C50C-407E-A947-70E740481C1C}">
                           <a14:useLocalDpi xmlns:a14="http://schemas.microsoft.com/office/drawing/2010/main" val="0"/>
@@ -24297,8 +25095,16 @@
         <w:rPr>
           <w:lang w:val="es-CO"/>
         </w:rPr>
-        <w:t>El sistema actual. La plantilla en powerpoint</w:t>
-      </w:r>
+        <w:t xml:space="preserve">El sistema actual. La plantilla en </w:t>
+      </w:r>
+      <w:proofErr w:type="spellStart"/>
+      <w:r>
+        <w:rPr>
+          <w:lang w:val="es-CO"/>
+        </w:rPr>
+        <w:t>powerpoint</w:t>
+      </w:r>
+      <w:proofErr w:type="spellEnd"/>
     </w:p>
     <w:p>
       <w:pPr>
@@ -24359,11 +25165,21 @@
           <w:lang w:val="es-CO"/>
         </w:rPr>
         <w:lastRenderedPageBreak/>
-        <w:t>Resumen de Stakeholders</w:t>
+        <w:t xml:space="preserve">Resumen de </w:t>
+      </w:r>
+      <w:proofErr w:type="spellStart"/>
+      <w:r>
+        <w:rPr>
+          <w:bCs w:val="0"/>
+          <w:iCs w:val="0"/>
+          <w:lang w:val="es-CO"/>
+        </w:rPr>
+        <w:t>Stakeholders</w:t>
       </w:r>
       <w:bookmarkEnd w:id="145"/>
       <w:bookmarkEnd w:id="146"/>
       <w:bookmarkEnd w:id="147"/>
+      <w:proofErr w:type="spellEnd"/>
     </w:p>
     <w:p>
       <w:pPr>
@@ -24371,8 +25187,13 @@
         <w:keepNext/>
       </w:pPr>
       <w:bookmarkStart w:id="149" w:name="_Toc16518309"/>
-      <w:r>
-        <w:t xml:space="preserve">Tabla </w:t>
+      <w:proofErr w:type="spellStart"/>
+      <w:r>
+        <w:t>Tabla</w:t>
+      </w:r>
+      <w:proofErr w:type="spellEnd"/>
+      <w:r>
+        <w:t xml:space="preserve"> </w:t>
       </w:r>
       <w:r>
         <w:fldChar w:fldCharType="begin"/>
@@ -24393,9 +25214,14 @@
         <w:fldChar w:fldCharType="end"/>
       </w:r>
       <w:r>
-        <w:t xml:space="preserve"> Stackeholders</w:t>
+        <w:t xml:space="preserve"> </w:t>
+      </w:r>
+      <w:proofErr w:type="spellStart"/>
+      <w:r>
+        <w:t>Stackeholders</w:t>
       </w:r>
       <w:bookmarkEnd w:id="149"/>
+      <w:proofErr w:type="spellEnd"/>
     </w:p>
     <w:tbl>
       <w:tblPr>
@@ -24518,8 +25344,16 @@
               <w:rPr>
                 <w:lang w:eastAsia="en-US"/>
               </w:rPr>
-              <w:t>Amparo Rengifo Santibañez</w:t>
-            </w:r>
+              <w:t xml:space="preserve">Amparo Rengifo </w:t>
+            </w:r>
+            <w:proofErr w:type="spellStart"/>
+            <w:r>
+              <w:rPr>
+                <w:lang w:eastAsia="en-US"/>
+              </w:rPr>
+              <w:t>Santibañez</w:t>
+            </w:r>
+            <w:proofErr w:type="spellEnd"/>
           </w:p>
           <w:p>
             <w:pPr>
@@ -24653,8 +25487,13 @@
                 <w:lang w:val="es-CO"/>
               </w:rPr>
             </w:pPr>
-            <w:r>
-              <w:t>Docente derecho</w:t>
+            <w:proofErr w:type="spellStart"/>
+            <w:r>
+              <w:t>Docente</w:t>
+            </w:r>
+            <w:proofErr w:type="spellEnd"/>
+            <w:r>
+              <w:t xml:space="preserve"> derecho</w:t>
             </w:r>
           </w:p>
         </w:tc>
@@ -24908,6 +25747,7 @@
                 <w:lang w:val="es-ES"/>
               </w:rPr>
             </w:pPr>
+            <w:proofErr w:type="spellStart"/>
             <w:r>
               <w:rPr>
                 <w:b/>
@@ -24920,6 +25760,7 @@
               </w:rPr>
               <w:t>Stakeholder</w:t>
             </w:r>
+            <w:proofErr w:type="spellEnd"/>
           </w:p>
         </w:tc>
       </w:tr>
@@ -25634,11 +26475,21 @@
           <w:iCs w:val="0"/>
           <w:lang w:val="es-CO"/>
         </w:rPr>
-        <w:t>Perfil de los Stakeholders</w:t>
+        <w:t xml:space="preserve">Perfil de los </w:t>
+      </w:r>
+      <w:proofErr w:type="spellStart"/>
+      <w:r>
+        <w:rPr>
+          <w:bCs w:val="0"/>
+          <w:iCs w:val="0"/>
+          <w:lang w:val="es-CO"/>
+        </w:rPr>
+        <w:t>Stakeholders</w:t>
       </w:r>
       <w:bookmarkEnd w:id="162"/>
       <w:bookmarkEnd w:id="163"/>
       <w:bookmarkEnd w:id="164"/>
+      <w:proofErr w:type="spellEnd"/>
       <w:r>
         <w:rPr>
           <w:bCs w:val="0"/>
@@ -26371,10 +27222,18 @@
         <w:rPr>
           <w:rFonts w:cs="Arial"/>
         </w:rPr>
-        <w:t>Jefe de Sistemas</w:t>
+        <w:t xml:space="preserve">Jefe de </w:t>
+      </w:r>
+      <w:proofErr w:type="spellStart"/>
+      <w:r>
+        <w:rPr>
+          <w:rFonts w:cs="Arial"/>
+        </w:rPr>
+        <w:t>Sistemas</w:t>
       </w:r>
       <w:bookmarkEnd w:id="175"/>
       <w:bookmarkEnd w:id="176"/>
+      <w:proofErr w:type="spellEnd"/>
       <w:r>
         <w:rPr>
           <w:rFonts w:cs="Arial"/>
@@ -26568,8 +27427,17 @@
                 <w:sz w:val="24"/>
                 <w:szCs w:val="24"/>
               </w:rPr>
-              <w:t>Encargado de preparar el equipo sobre el cual se utilizará el software. También se encarga de alistar el auditorio o espacio donde se desarrollan los eventos verificando que los instrumentos técnicos y tecnológicos funcionen correctamente..</w:t>
-            </w:r>
+              <w:t>Encargado de preparar el equipo sobre el cual se utilizará el software. También se encarga de alistar el auditorio o espacio donde se desarrollan los eventos verificando que los instrumentos técnicos y tecnológicos funcionen correctamente</w:t>
+            </w:r>
+            <w:proofErr w:type="gramStart"/>
+            <w:r>
+              <w:rPr>
+                <w:sz w:val="24"/>
+                <w:szCs w:val="24"/>
+              </w:rPr>
+              <w:t>..</w:t>
+            </w:r>
+            <w:proofErr w:type="gramEnd"/>
           </w:p>
         </w:tc>
       </w:tr>
@@ -26732,6 +27600,7 @@
       </w:pPr>
       <w:bookmarkStart w:id="177" w:name="_Toc527319655"/>
       <w:bookmarkStart w:id="178" w:name="_Toc16518286"/>
+      <w:proofErr w:type="spellStart"/>
       <w:r>
         <w:rPr>
           <w:rFonts w:cs="Arial"/>
@@ -26740,6 +27609,7 @@
       </w:r>
       <w:bookmarkEnd w:id="177"/>
       <w:bookmarkEnd w:id="178"/>
+      <w:proofErr w:type="spellEnd"/>
       <w:r>
         <w:rPr>
           <w:rFonts w:cs="Arial"/>
@@ -27096,11 +27966,19 @@
       </w:pPr>
       <w:bookmarkStart w:id="179" w:name="_Toc527319656"/>
       <w:bookmarkStart w:id="180" w:name="_Toc16518287"/>
+      <w:proofErr w:type="spellStart"/>
       <w:r>
         <w:rPr>
           <w:rFonts w:cs="Arial"/>
         </w:rPr>
-        <w:t>Entidad Externa</w:t>
+        <w:t>Entidad</w:t>
+      </w:r>
+      <w:proofErr w:type="spellEnd"/>
+      <w:r>
+        <w:rPr>
+          <w:rFonts w:cs="Arial"/>
+        </w:rPr>
+        <w:t xml:space="preserve"> Externa</w:t>
       </w:r>
       <w:bookmarkEnd w:id="179"/>
       <w:bookmarkEnd w:id="180"/>
@@ -27826,7 +28704,21 @@
               <w:rPr>
                 <w:lang w:val="es-ES"/>
               </w:rPr>
-              <w:t>Sistema permite cargar de manera manual y masiva por medio de un archivo xlsx la carga de información</w:t>
+              <w:t xml:space="preserve">Sistema permite cargar de manera manual y masiva por medio de un archivo </w:t>
+            </w:r>
+            <w:proofErr w:type="spellStart"/>
+            <w:r>
+              <w:rPr>
+                <w:lang w:val="es-ES"/>
+              </w:rPr>
+              <w:t>xlsx</w:t>
+            </w:r>
+            <w:proofErr w:type="spellEnd"/>
+            <w:r>
+              <w:rPr>
+                <w:lang w:val="es-ES"/>
+              </w:rPr>
+              <w:t xml:space="preserve"> la carga de información</w:t>
             </w:r>
           </w:p>
         </w:tc>
@@ -27867,7 +28759,21 @@
               <w:rPr>
                 <w:lang w:val="es-ES"/>
               </w:rPr>
-              <w:t>Posibilidad de registrar participantes de manera indivual y grupal.</w:t>
+              <w:t xml:space="preserve">Posibilidad de registrar participantes de manera </w:t>
+            </w:r>
+            <w:proofErr w:type="spellStart"/>
+            <w:r>
+              <w:rPr>
+                <w:lang w:val="es-ES"/>
+              </w:rPr>
+              <w:t>indivual</w:t>
+            </w:r>
+            <w:proofErr w:type="spellEnd"/>
+            <w:r>
+              <w:rPr>
+                <w:lang w:val="es-ES"/>
+              </w:rPr>
+              <w:t xml:space="preserve"> y grupal.</w:t>
             </w:r>
           </w:p>
         </w:tc>
@@ -28136,7 +29042,21 @@
         <w:rPr>
           <w:lang w:val="es-CO"/>
         </w:rPr>
-        <w:t xml:space="preserve"> llamativa e integrar en este proceso otras universidades de la región. La universidad libre opta por actualizar su metodología  por medio de un software tipo trivia el cual se encargara de llevar el listado de participantes a las pruebas, permitirá la gestión de las preguntas y respuestas que se presentan durante el evento, permitirá la generación de pruebas de manera grupal e individual por medio de la asignación de test los cuales contienen una serie de preguntas aleatorias definidas por el sistemas basado en una característica de las preguntas denominada como “peso”, permitirá la creación de reportes y cartas que se utilizan para el control y posible premiación de los asistentes. Al final de esta implementación lo que se busca además de lo anteriormente mencionado es disminuir los tiempos de organización del evento y agilizar el desarrollo del mismo </w:t>
+        <w:t xml:space="preserve"> llamativa e integrar en este proceso otras universidades de la región. La universidad libre opta por actualizar su metodología  por medio de un software tipo </w:t>
+      </w:r>
+      <w:proofErr w:type="spellStart"/>
+      <w:r>
+        <w:rPr>
+          <w:lang w:val="es-CO"/>
+        </w:rPr>
+        <w:t>trivia</w:t>
+      </w:r>
+      <w:proofErr w:type="spellEnd"/>
+      <w:r>
+        <w:rPr>
+          <w:lang w:val="es-CO"/>
+        </w:rPr>
+        <w:t xml:space="preserve"> el cual se encargara de llevar el listado de participantes a las pruebas, permitirá la gestión de las preguntas y respuestas que se presentan durante el evento, permitirá la generación de pruebas de manera grupal e individual por medio de la asignación de test los cuales contienen una serie de preguntas aleatorias definidas por el sistemas basado en una característica de las preguntas denominada como “peso”, permitirá la creación de reportes y cartas que se utilizan para el control y posible premiación de los asistentes. Al final de esta implementación lo que se busca además de lo anteriormente mencionado es disminuir los tiempos de organización del evento y agilizar el desarrollo del mismo </w:t>
       </w:r>
       <w:r>
         <w:rPr>
@@ -28164,8 +29084,6 @@
         </w:rPr>
       </w:pPr>
       <w:bookmarkStart w:id="188" w:name="_Toc16518293"/>
-      <w:bookmarkStart w:id="189" w:name="_GoBack"/>
-      <w:bookmarkEnd w:id="189"/>
       <w:r>
         <w:rPr>
           <w:bCs w:val="0"/>
@@ -28202,7 +29120,7 @@
           <w:lang w:val="es-CO"/>
         </w:rPr>
       </w:pPr>
-      <w:bookmarkStart w:id="190" w:name="_Toc16518294"/>
+      <w:bookmarkStart w:id="189" w:name="_Toc16518294"/>
       <w:r>
         <w:rPr>
           <w:bCs w:val="0"/>
@@ -28211,7 +29129,7 @@
         </w:rPr>
         <w:t>Especificaciones Adicionales</w:t>
       </w:r>
-      <w:bookmarkEnd w:id="190"/>
+      <w:bookmarkEnd w:id="189"/>
     </w:p>
     <w:p>
       <w:pPr>
@@ -28239,7 +29157,7 @@
           <w:lang w:val="es-CO"/>
         </w:rPr>
       </w:pPr>
-      <w:bookmarkStart w:id="191" w:name="_Toc16518295"/>
+      <w:bookmarkStart w:id="190" w:name="_Toc16518295"/>
       <w:r>
         <w:rPr>
           <w:bCs w:val="0"/>
@@ -28248,7 +29166,7 @@
         </w:rPr>
         <w:t>Prototipos de Interfaces de Usuario</w:t>
       </w:r>
-      <w:bookmarkEnd w:id="191"/>
+      <w:bookmarkEnd w:id="190"/>
     </w:p>
     <w:p>
       <w:pPr>
@@ -28276,7 +29194,7 @@
           <w:lang w:val="es-CO"/>
         </w:rPr>
       </w:pPr>
-      <w:bookmarkStart w:id="192" w:name="_Toc16518296"/>
+      <w:bookmarkStart w:id="191" w:name="_Toc16518296"/>
       <w:r>
         <w:rPr>
           <w:bCs w:val="0"/>
@@ -28285,7 +29203,7 @@
         </w:rPr>
         <w:t>Modelo de Análisis y Diseño</w:t>
       </w:r>
-      <w:bookmarkEnd w:id="192"/>
+      <w:bookmarkEnd w:id="191"/>
     </w:p>
     <w:p>
       <w:pPr>
@@ -28313,40 +29231,212 @@
           <w:lang w:val="es-CO"/>
         </w:rPr>
       </w:pPr>
-      <w:bookmarkStart w:id="193" w:name="_Toc16518297"/>
-      <w:r>
+      <w:bookmarkStart w:id="192" w:name="_Toc16518297"/>
+    </w:p>
+    <w:p>
+      <w:pPr>
+        <w:pStyle w:val="Ttulo1"/>
         <w:rPr>
           <w:bCs w:val="0"/>
           <w:highlight w:val="yellow"/>
           <w:lang w:val="es-CO"/>
         </w:rPr>
-        <w:t>Modelo de Datos</w:t>
-      </w:r>
+      </w:pPr>
+    </w:p>
+    <w:p>
+      <w:pPr>
+        <w:pStyle w:val="Ttulo1"/>
+        <w:rPr>
+          <w:bCs w:val="0"/>
+          <w:lang w:val="es-CO"/>
+        </w:rPr>
+      </w:pPr>
+      <w:r>
+        <w:rPr>
+          <w:bCs w:val="0"/>
+          <w:lang w:val="es-CO"/>
+        </w:rPr>
+        <w:lastRenderedPageBreak/>
+        <w:t>M</w:t>
+      </w:r>
+      <w:bookmarkStart w:id="193" w:name="_GoBack"/>
       <w:bookmarkEnd w:id="193"/>
       <w:r>
+        <w:rPr>
+          <w:bCs w:val="0"/>
+          <w:lang w:val="es-CO"/>
+        </w:rPr>
+        <w:t>odelo de Datos</w:t>
+      </w:r>
+      <w:bookmarkEnd w:id="192"/>
+      <w:r>
+        <w:rPr>
+          <w:bCs w:val="0"/>
+          <w:lang w:val="es-CO"/>
+        </w:rPr>
+        <w:t xml:space="preserve"> </w:t>
+      </w:r>
+    </w:p>
+    <w:p>
+      <w:pPr>
+        <w:pStyle w:val="Epgrafe"/>
+        <w:keepNext/>
+        <w:rPr>
+          <w:lang w:val="es-ES"/>
+        </w:rPr>
+      </w:pPr>
+      <w:bookmarkStart w:id="194" w:name="_Toc16518298"/>
+      <w:proofErr w:type="spellStart"/>
+      <w:r>
+        <w:rPr>
+          <w:lang w:val="es-ES"/>
+        </w:rPr>
+        <w:t>Ilustración</w:t>
+      </w:r>
+      <w:proofErr w:type="spellEnd"/>
+      <w:r>
+        <w:rPr>
+          <w:lang w:val="es-ES"/>
+        </w:rPr>
+        <w:t xml:space="preserve"> </w:t>
+      </w:r>
+      <w:r>
+        <w:rPr>
+          <w:lang w:val="es-ES"/>
+        </w:rPr>
+        <w:fldChar w:fldCharType="begin"/>
+      </w:r>
+      <w:r>
+        <w:rPr>
+          <w:lang w:val="es-ES"/>
+        </w:rPr>
+        <w:instrText xml:space="preserve"> SEQ Ilustración \* ARABIC </w:instrText>
+      </w:r>
+      <w:r>
+        <w:rPr>
+          <w:lang w:val="es-ES"/>
+        </w:rPr>
+        <w:fldChar w:fldCharType="separate"/>
+      </w:r>
+      <w:r>
+        <w:rPr>
+          <w:lang w:val="es-ES"/>
+        </w:rPr>
+        <w:t>8</w:t>
+      </w:r>
+      <w:r>
+        <w:rPr>
+          <w:lang w:val="es-ES"/>
+        </w:rPr>
+        <w:fldChar w:fldCharType="end"/>
+      </w:r>
+      <w:r>
+        <w:rPr>
+          <w:lang w:val="es-ES"/>
+        </w:rPr>
+        <w:t xml:space="preserve"> </w:t>
+      </w:r>
+      <w:proofErr w:type="spellStart"/>
+      <w:r>
+        <w:rPr>
+          <w:lang w:val="es-ES"/>
+        </w:rPr>
+        <w:t>Modelo</w:t>
+      </w:r>
+      <w:proofErr w:type="spellEnd"/>
+      <w:r>
+        <w:rPr>
+          <w:lang w:val="es-ES"/>
+        </w:rPr>
+        <w:t xml:space="preserve"> </w:t>
+      </w:r>
+      <w:proofErr w:type="spellStart"/>
+      <w:r>
+        <w:rPr>
+          <w:lang w:val="es-ES"/>
+        </w:rPr>
+        <w:t>Entidad</w:t>
+      </w:r>
+      <w:proofErr w:type="spellEnd"/>
+      <w:r>
+        <w:rPr>
+          <w:lang w:val="es-ES"/>
+        </w:rPr>
+        <w:t xml:space="preserve"> </w:t>
+      </w:r>
+      <w:proofErr w:type="spellStart"/>
+      <w:r>
+        <w:rPr>
+          <w:lang w:val="es-ES"/>
+        </w:rPr>
+        <w:t>Relación</w:t>
+      </w:r>
+      <w:proofErr w:type="spellEnd"/>
+    </w:p>
+    <w:p>
+      <w:pPr>
+        <w:pStyle w:val="Ttulo1"/>
         <w:rPr>
           <w:bCs w:val="0"/>
           <w:highlight w:val="yellow"/>
           <w:lang w:val="es-CO"/>
         </w:rPr>
-        <w:t xml:space="preserve"> </w:t>
-      </w:r>
-    </w:p>
-    <w:p>
-      <w:pPr>
-        <w:spacing w:line="480" w:lineRule="auto"/>
-        <w:ind w:left="720" w:firstLine="720"/>
-        <w:rPr>
-          <w:highlight w:val="yellow"/>
-          <w:lang w:val="es-CO"/>
-        </w:rPr>
-      </w:pPr>
-      <w:r>
-        <w:rPr>
-          <w:highlight w:val="yellow"/>
-          <w:lang w:val="es-CO"/>
-        </w:rPr>
-        <w:t>El sistema es será soportado por un modelo relacional de datos, se realiza a través de diagramas de clases.</w:t>
+      </w:pPr>
+      <w:r>
+        <w:rPr>
+          <w:b w:val="0"/>
+          <w:bCs w:val="0"/>
+          <w:noProof/>
+          <w:lang w:val="es-ES" w:eastAsia="es-ES"/>
+        </w:rPr>
+        <w:drawing>
+          <wp:inline distT="0" distB="0" distL="0" distR="0" wp14:anchorId="5848B8DD" wp14:editId="77BDDAB0">
+            <wp:extent cx="5334000" cy="6896100"/>
+            <wp:effectExtent l="0" t="0" r="0" b="0"/>
+            <wp:docPr id="1" name="Imagen 1" descr="F:\SETUL\SETUL\doc\UML\ER\SETUL.png"/>
+            <wp:cNvGraphicFramePr>
+              <a:graphicFrameLocks xmlns:a="http://schemas.openxmlformats.org/drawingml/2006/main" noChangeAspect="1"/>
+            </wp:cNvGraphicFramePr>
+            <a:graphic xmlns:a="http://schemas.openxmlformats.org/drawingml/2006/main">
+              <a:graphicData uri="http://schemas.openxmlformats.org/drawingml/2006/picture">
+                <pic:pic xmlns:pic="http://schemas.openxmlformats.org/drawingml/2006/picture">
+                  <pic:nvPicPr>
+                    <pic:cNvPr id="0" name="Picture 1" descr="F:\SETUL\SETUL\doc\UML\ER\SETUL.png"/>
+                    <pic:cNvPicPr>
+                      <a:picLocks noChangeAspect="1" noChangeArrowheads="1"/>
+                    </pic:cNvPicPr>
+                  </pic:nvPicPr>
+                  <pic:blipFill>
+                    <a:blip r:embed="rId19">
+                      <a:extLst>
+                        <a:ext uri="{28A0092B-C50C-407E-A947-70E740481C1C}">
+                          <a14:useLocalDpi xmlns:a14="http://schemas.microsoft.com/office/drawing/2010/main" val="0"/>
+                        </a:ext>
+                      </a:extLst>
+                    </a:blip>
+                    <a:srcRect/>
+                    <a:stretch>
+                      <a:fillRect/>
+                    </a:stretch>
+                  </pic:blipFill>
+                  <pic:spPr bwMode="auto">
+                    <a:xfrm>
+                      <a:off x="0" y="0"/>
+                      <a:ext cx="5343191" cy="6907983"/>
+                    </a:xfrm>
+                    <a:prstGeom prst="rect">
+                      <a:avLst/>
+                    </a:prstGeom>
+                    <a:noFill/>
+                    <a:ln>
+                      <a:noFill/>
+                    </a:ln>
+                  </pic:spPr>
+                </pic:pic>
+              </a:graphicData>
+            </a:graphic>
+          </wp:inline>
+        </w:drawing>
       </w:r>
     </w:p>
     <w:p>
@@ -28358,7 +29448,6 @@
           <w:lang w:val="es-CO"/>
         </w:rPr>
       </w:pPr>
-      <w:bookmarkStart w:id="194" w:name="_Toc16518298"/>
       <w:r>
         <w:rPr>
           <w:bCs w:val="0"/>
@@ -28432,7 +29521,6 @@
           <w:id w:val="-105272042"/>
           <w:citation/>
         </w:sdtPr>
-        <w:sdtEndPr/>
         <w:sdtContent>
           <w:r>
             <w:rPr>
@@ -28666,7 +29754,6 @@
           <w:docPartUnique/>
         </w:docPartObj>
       </w:sdtPr>
-      <w:sdtEndPr/>
       <w:sdtContent>
         <w:p>
           <w:pPr>
@@ -28691,7 +29778,6 @@
             <w:id w:val="111145805"/>
             <w:bibliography/>
           </w:sdtPr>
-          <w:sdtEndPr/>
           <w:sdtContent>
             <w:p>
               <w:pPr>
@@ -29719,7 +30805,7 @@
         <w:rStyle w:val="Nmerodepgina"/>
         <w:noProof/>
       </w:rPr>
-      <w:t>42</w:t>
+      <w:t>43</w:t>
     </w:r>
     <w:r>
       <w:rPr>
@@ -36650,7 +37736,7 @@
 </file>
 
 <file path=customXml/itemProps2.xml><?xml version="1.0" encoding="utf-8"?>
-<ds:datastoreItem xmlns:ds="http://schemas.openxmlformats.org/officeDocument/2006/customXml" ds:itemID="{B880A58B-F459-49BF-A87F-C84A71BF17B0}">
+<ds:datastoreItem xmlns:ds="http://schemas.openxmlformats.org/officeDocument/2006/customXml" ds:itemID="{8EAA1B2A-4EC9-4C7F-9098-566A90916761}">
   <ds:schemaRefs>
     <ds:schemaRef ds:uri="http://schemas.openxmlformats.org/officeDocument/2006/bibliography"/>
   </ds:schemaRefs>

</xml_diff>

<commit_message>
Actualizacion diagramas y documento de casos de uso
</commit_message>
<xml_diff>
--- a/SETUL/doc/SETUL - ANTEPROYECTO V5.docx
+++ b/SETUL/doc/SETUL - ANTEPROYECTO V5.docx
@@ -7973,11 +7973,7 @@
       </w:r>
       <w:bookmarkEnd w:id="18"/>
     </w:p>
-    <w:p>
-      <w:pPr>
-        <w:pStyle w:val="Titulo3A"/>
-      </w:pPr>
-    </w:p>
+    <w:p/>
     <w:p>
       <w:pPr>
         <w:numPr>
@@ -8469,11 +8465,7 @@
       </w:r>
       <w:bookmarkEnd w:id="19"/>
     </w:p>
-    <w:p>
-      <w:pPr>
-        <w:pStyle w:val="Titulo3A"/>
-      </w:pPr>
-    </w:p>
+    <w:p/>
     <w:p>
       <w:pPr>
         <w:numPr>
@@ -9041,11 +9033,7 @@
       </w:r>
       <w:bookmarkEnd w:id="20"/>
     </w:p>
-    <w:p>
-      <w:pPr>
-        <w:pStyle w:val="Titulo3A"/>
-      </w:pPr>
-    </w:p>
+    <w:p/>
     <w:p>
       <w:pPr>
         <w:numPr>
@@ -9625,11 +9613,7 @@
       </w:r>
       <w:bookmarkEnd w:id="21"/>
     </w:p>
-    <w:p>
-      <w:pPr>
-        <w:pStyle w:val="Titulo3A"/>
-      </w:pPr>
-    </w:p>
+    <w:p/>
     <w:p>
       <w:pPr>
         <w:numPr>
@@ -10156,11 +10140,7 @@
       <w:bookmarkEnd w:id="22"/>
       <w:proofErr w:type="spellEnd"/>
     </w:p>
-    <w:p>
-      <w:pPr>
-        <w:pStyle w:val="Titulo3A"/>
-      </w:pPr>
-    </w:p>
+    <w:p/>
     <w:p>
       <w:pPr>
         <w:numPr>
@@ -11087,14 +11067,7 @@
       </w:r>
       <w:bookmarkEnd w:id="24"/>
     </w:p>
-    <w:p>
-      <w:pPr>
-        <w:pStyle w:val="Ttulo2"/>
-        <w:rPr>
-          <w:lang w:val="es-CO"/>
-        </w:rPr>
-      </w:pPr>
-    </w:p>
+    <w:p/>
     <w:p>
       <w:pPr>
         <w:pStyle w:val="Ttulo2"/>
@@ -11893,8 +11866,8 @@
         </w:rPr>
         <w:fldChar w:fldCharType="separate"/>
       </w:r>
-      <w:bookmarkStart w:id="28" w:name="_Toc16518250"/>
-      <w:bookmarkStart w:id="29" w:name="_Toc7445335"/>
+      <w:bookmarkStart w:id="28" w:name="_Toc7445335"/>
+      <w:bookmarkStart w:id="29" w:name="_Toc16518250"/>
       <w:r>
         <w:rPr>
           <w:bCs w:val="0"/>
@@ -24351,6 +24324,11 @@
         </w:drawing>
       </w:r>
     </w:p>
+    <w:p/>
+    <w:p/>
+    <w:p/>
+    <w:p/>
+    <w:p/>
     <w:p>
       <w:pPr>
         <w:pStyle w:val="Ttulo1"/>
@@ -24359,58 +24337,12 @@
           <w:lang w:val="es-CO"/>
         </w:rPr>
       </w:pPr>
-    </w:p>
-    <w:p>
-      <w:pPr>
-        <w:pStyle w:val="Ttulo1"/>
+      <w:bookmarkStart w:id="125" w:name="_Toc16518275"/>
+      <w:r>
         <w:rPr>
           <w:bCs w:val="0"/>
           <w:lang w:val="es-CO"/>
         </w:rPr>
-      </w:pPr>
-    </w:p>
-    <w:p>
-      <w:pPr>
-        <w:pStyle w:val="Ttulo1"/>
-        <w:rPr>
-          <w:bCs w:val="0"/>
-          <w:lang w:val="es-CO"/>
-        </w:rPr>
-      </w:pPr>
-    </w:p>
-    <w:p>
-      <w:pPr>
-        <w:pStyle w:val="Ttulo1"/>
-        <w:rPr>
-          <w:bCs w:val="0"/>
-          <w:lang w:val="es-CO"/>
-        </w:rPr>
-      </w:pPr>
-    </w:p>
-    <w:p>
-      <w:pPr>
-        <w:pStyle w:val="Ttulo1"/>
-        <w:rPr>
-          <w:bCs w:val="0"/>
-          <w:lang w:val="es-CO"/>
-        </w:rPr>
-      </w:pPr>
-    </w:p>
-    <w:p>
-      <w:pPr>
-        <w:pStyle w:val="Ttulo1"/>
-        <w:rPr>
-          <w:bCs w:val="0"/>
-          <w:lang w:val="es-CO"/>
-        </w:rPr>
-      </w:pPr>
-      <w:bookmarkStart w:id="125" w:name="_Toc16518275"/>
-      <w:r>
-        <w:rPr>
-          <w:bCs w:val="0"/>
-          <w:lang w:val="es-CO"/>
-        </w:rPr>
-        <w:lastRenderedPageBreak/>
         <w:t>Visión</w:t>
       </w:r>
       <w:bookmarkEnd w:id="125"/>
@@ -24435,6 +24367,7 @@
           <w:iCs w:val="0"/>
           <w:lang w:val="es-CO"/>
         </w:rPr>
+        <w:lastRenderedPageBreak/>
         <w:t>Alcance</w:t>
       </w:r>
       <w:bookmarkEnd w:id="126"/>
@@ -24579,7 +24512,6 @@
           <w:iCs w:val="0"/>
           <w:lang w:val="es-CO"/>
         </w:rPr>
-        <w:lastRenderedPageBreak/>
         <w:t>Sentencia que define el problema</w:t>
       </w:r>
       <w:bookmarkEnd w:id="134"/>
@@ -24607,7 +24539,14 @@
         <w:rPr>
           <w:lang w:val="es-CO"/>
         </w:rPr>
-        <w:t>Generar de manera más constante, rápida y dinámica las pruebas para la evaluación y preparación de los estudiantes de derecho de la universidad libre y las demás entidades invitadas aplicando las nuevas tecnologías.</w:t>
+        <w:t xml:space="preserve">Generar de manera más constante, rápida y dinámica las pruebas para la evaluación y preparación de los estudiantes de derecho de </w:t>
+      </w:r>
+      <w:r>
+        <w:rPr>
+          <w:lang w:val="es-CO"/>
+        </w:rPr>
+        <w:lastRenderedPageBreak/>
+        <w:t>la universidad libre y las demás entidades invitadas aplicando las nuevas tecnologías.</w:t>
       </w:r>
     </w:p>
     <w:p>
@@ -24883,6 +24822,7 @@
           <w:rFonts w:ascii="Arial" w:hAnsi="Arial" w:cs="Arial"/>
           <w:lang w:val="es-ES"/>
         </w:rPr>
+        <w:lastRenderedPageBreak/>
         <w:t>Universidad Libre</w:t>
       </w:r>
     </w:p>
@@ -25164,7 +25104,6 @@
           <w:iCs w:val="0"/>
           <w:lang w:val="es-CO"/>
         </w:rPr>
-        <w:lastRenderedPageBreak/>
         <w:t xml:space="preserve">Resumen de </w:t>
       </w:r>
       <w:proofErr w:type="spellStart"/>
@@ -25439,6 +25378,7 @@
               <w:rPr>
                 <w:lang w:val="es-ES"/>
               </w:rPr>
+              <w:lastRenderedPageBreak/>
               <w:t>Aprueba requisitos y funcionalidades administrativas del software</w:t>
             </w:r>
           </w:p>
@@ -25468,6 +25408,7 @@
               </w:rPr>
             </w:pPr>
             <w:r>
+              <w:lastRenderedPageBreak/>
               <w:t>Francisco</w:t>
             </w:r>
           </w:p>
@@ -26075,16 +26016,7 @@
                 <w:sz w:val="24"/>
                 <w:szCs w:val="24"/>
               </w:rPr>
-              <w:t xml:space="preserve">Encargado de preparar el equipo sobre el cual se utilizará el software. También se encarga de alistar el auditorio o espacio donde se </w:t>
-            </w:r>
-            <w:r>
-              <w:rPr>
-                <w:color w:val="000000" w:themeColor="text1"/>
-                <w:sz w:val="24"/>
-                <w:szCs w:val="24"/>
-              </w:rPr>
-              <w:lastRenderedPageBreak/>
-              <w:t>desarrollan los eventos verificando que los instrumentos técnicos y tecnológicos funcionen correctamente.</w:t>
+              <w:t>Encargado de preparar el equipo sobre el cual se utilizará el software. También se encarga de alistar el auditorio o espacio donde se desarrollan los eventos verificando que los instrumentos técnicos y tecnológicos funcionen correctamente.</w:t>
             </w:r>
           </w:p>
         </w:tc>
@@ -26115,7 +26047,6 @@
                 <w:sz w:val="24"/>
                 <w:szCs w:val="24"/>
               </w:rPr>
-              <w:lastRenderedPageBreak/>
               <w:t>Sistemas</w:t>
             </w:r>
           </w:p>
@@ -26157,7 +26088,6 @@
                 <w:sz w:val="24"/>
                 <w:szCs w:val="24"/>
               </w:rPr>
-              <w:lastRenderedPageBreak/>
               <w:t>Estudiante</w:t>
             </w:r>
             <w:r>
@@ -26296,6 +26226,7 @@
                 <w:sz w:val="24"/>
                 <w:szCs w:val="24"/>
               </w:rPr>
+              <w:lastRenderedPageBreak/>
               <w:t xml:space="preserve">ACT5 </w:t>
             </w:r>
             <w:bookmarkEnd w:id="159"/>
@@ -26374,14 +26305,7 @@
         </w:tc>
       </w:tr>
     </w:tbl>
-    <w:p>
-      <w:pPr>
-        <w:pStyle w:val="Ttulo2"/>
-        <w:rPr>
-          <w:szCs w:val="24"/>
-        </w:rPr>
-      </w:pPr>
-    </w:p>
+    <w:p/>
     <w:p>
       <w:pPr>
         <w:pStyle w:val="Ttulo2"/>
@@ -26404,15 +26328,6 @@
       </w:r>
       <w:bookmarkEnd w:id="160"/>
       <w:bookmarkEnd w:id="161"/>
-    </w:p>
-    <w:p>
-      <w:pPr>
-        <w:ind w:left="709"/>
-        <w:rPr>
-          <w:rFonts w:ascii="Arial" w:hAnsi="Arial" w:cs="Arial"/>
-          <w:lang w:val="es-ES"/>
-        </w:rPr>
-      </w:pPr>
     </w:p>
     <w:p>
       <w:pPr>
@@ -26716,7 +26631,6 @@
                 <w:b/>
                 <w:lang w:val="es-ES"/>
               </w:rPr>
-              <w:lastRenderedPageBreak/>
               <w:t>Criterio de Éxito</w:t>
             </w:r>
           </w:p>
@@ -26940,6 +26854,7 @@
                 <w:b/>
                 <w:lang w:val="es-ES"/>
               </w:rPr>
+              <w:lastRenderedPageBreak/>
               <w:t>Representante</w:t>
             </w:r>
           </w:p>
@@ -27501,7 +27416,6 @@
                 <w:b/>
                 <w:lang w:val="es-ES"/>
               </w:rPr>
-              <w:lastRenderedPageBreak/>
               <w:t>Grado de participación</w:t>
             </w:r>
           </w:p>
@@ -27782,6 +27696,7 @@
                 <w:b/>
                 <w:lang w:val="es-ES"/>
               </w:rPr>
+              <w:lastRenderedPageBreak/>
               <w:t>Responsabilidades</w:t>
             </w:r>
           </w:p>
@@ -28316,22 +28231,7 @@
         </w:tc>
       </w:tr>
     </w:tbl>
-    <w:p>
-      <w:pPr>
-        <w:pStyle w:val="Ttulo3"/>
-        <w:rPr>
-          <w:rFonts w:cs="Arial"/>
-        </w:rPr>
-      </w:pPr>
-    </w:p>
-    <w:p>
-      <w:pPr>
-        <w:rPr>
-          <w:rFonts w:ascii="Arial" w:hAnsi="Arial" w:cs="Arial"/>
-          <w:lang w:val="es-ES"/>
-        </w:rPr>
-      </w:pPr>
-    </w:p>
+    <w:p/>
     <w:p>
       <w:pPr>
         <w:pStyle w:val="Ttulo2"/>
@@ -28352,7 +28252,6 @@
           <w:iCs w:val="0"/>
           <w:lang w:val="es-CO"/>
         </w:rPr>
-        <w:lastRenderedPageBreak/>
         <w:t>Perspectiva del producto</w:t>
       </w:r>
       <w:bookmarkEnd w:id="181"/>
@@ -28462,6 +28361,7 @@
         <w:rPr>
           <w:lang w:val="es-ES"/>
         </w:rPr>
+        <w:lastRenderedPageBreak/>
         <w:t xml:space="preserve">Tabla </w:t>
       </w:r>
       <w:r>
@@ -28849,14 +28749,7 @@
               <w:rPr>
                 <w:lang w:val="es-ES"/>
               </w:rPr>
-              <w:t xml:space="preserve">Guiar/preparar a los estudiantes para los exámenes que presentan al final de la </w:t>
-            </w:r>
-            <w:r>
-              <w:rPr>
-                <w:lang w:val="es-ES"/>
-              </w:rPr>
-              <w:lastRenderedPageBreak/>
-              <w:t>carrera.</w:t>
+              <w:t>Guiar/preparar a los estudiantes para los exámenes que presentan al final de la carrera.</w:t>
             </w:r>
           </w:p>
         </w:tc>
@@ -28875,15 +28768,7 @@
               <w:rPr>
                 <w:lang w:val="es-ES"/>
               </w:rPr>
-              <w:lastRenderedPageBreak/>
-              <w:t xml:space="preserve">El sistema por ser una herramienta tecnológica y diseñada para ser dinámica y </w:t>
-            </w:r>
-            <w:r>
-              <w:rPr>
-                <w:lang w:val="es-ES"/>
-              </w:rPr>
-              <w:lastRenderedPageBreak/>
-              <w:t>agradable permite más fácil la asimilación de las preguntas</w:t>
+              <w:t>El sistema por ser una herramienta tecnológica y diseñada para ser dinámica y agradable permite más fácil la asimilación de las preguntas</w:t>
             </w:r>
           </w:p>
         </w:tc>
@@ -28909,7 +28794,6 @@
               <w:rPr>
                 <w:lang w:val="es-ES"/>
               </w:rPr>
-              <w:lastRenderedPageBreak/>
               <w:t>Permitir un control automático sobre los listados de estudiantes que realizan las pruebas.</w:t>
             </w:r>
           </w:p>
@@ -28986,15 +28870,7 @@
         </w:tc>
       </w:tr>
     </w:tbl>
-    <w:p>
-      <w:pPr>
-        <w:pStyle w:val="Ttulo2"/>
-        <w:rPr>
-          <w:szCs w:val="24"/>
-          <w:lang w:val="es-ES"/>
-        </w:rPr>
-      </w:pPr>
-    </w:p>
+    <w:p/>
     <w:p>
       <w:pPr>
         <w:pStyle w:val="Ttulo2"/>
@@ -29030,7 +28906,14 @@
         <w:rPr>
           <w:lang w:val="es-CO"/>
         </w:rPr>
-        <w:t xml:space="preserve">Los denominados preparatorios para el área de derecho los cuales consisten en una serie de preguntas que se les realizan a los estudiantes de esta facultad para incentivarlos y prepararlos para sus exámenes finales. Teniendo en cuenta el avance en tecnología, requisitos que establecen los nuevos modelos de educación, la necesidad de generar una dinámica </w:t>
+        <w:t xml:space="preserve">Los denominados preparatorios para el área de derecho los cuales consisten en una serie de preguntas que se les realizan a los estudiantes de esta facultad para incentivarlos y prepararlos para sus exámenes finales. Teniendo en cuenta el avance en </w:t>
+      </w:r>
+      <w:r>
+        <w:rPr>
+          <w:lang w:val="es-CO"/>
+        </w:rPr>
+        <w:lastRenderedPageBreak/>
+        <w:t xml:space="preserve">tecnología, requisitos que establecen los nuevos modelos de educación, la necesidad de generar una dinámica </w:t>
       </w:r>
       <w:r>
         <w:rPr>
@@ -29056,14 +28939,7 @@
         <w:rPr>
           <w:lang w:val="es-CO"/>
         </w:rPr>
-        <w:t xml:space="preserve"> el cual se encargara de llevar el listado de participantes a las pruebas, permitirá la gestión de las preguntas y respuestas que se presentan durante el evento, permitirá la generación de pruebas de manera grupal e individual por medio de la asignación de test los cuales contienen una serie de preguntas aleatorias definidas por el sistemas basado en una característica de las preguntas denominada como “peso”, permitirá la creación de reportes y cartas que se utilizan para el control y posible premiación de los asistentes. Al final de esta implementación lo que se busca además de lo anteriormente mencionado es disminuir los tiempos de organización del evento y agilizar el desarrollo del mismo </w:t>
-      </w:r>
-      <w:r>
-        <w:rPr>
-          <w:lang w:val="es-CO"/>
-        </w:rPr>
-        <w:lastRenderedPageBreak/>
-        <w:t>debido a que actualmente el proceso de asignación de preguntas se realiza manualmente en una herramienta ofimática que dificulta que el evento se desarrolle con fluidez</w:t>
+        <w:t xml:space="preserve"> el cual se encargara de llevar el listado de participantes a las pruebas, permitirá la gestión de las preguntas y respuestas que se presentan durante el evento, permitirá la generación de pruebas de manera grupal e individual por medio de la asignación de test los cuales contienen una serie de preguntas aleatorias definidas por el sistemas basado en una característica de las preguntas denominada como “peso”, permitirá la creación de reportes y cartas que se utilizan para el control y posible premiación de los asistentes. Al final de esta implementación lo que se busca además de lo anteriormente mencionado es disminuir los tiempos de organización del evento y agilizar el desarrollo del mismo debido a que actualmente el proceso de asignación de preguntas se realiza manualmente en una herramienta ofimática que dificulta que el evento se desarrolle con fluidez</w:t>
       </w:r>
     </w:p>
     <w:p>
@@ -29145,6 +29021,7 @@
           <w:highlight w:val="yellow"/>
           <w:lang w:val="es-CO"/>
         </w:rPr>
+        <w:lastRenderedPageBreak/>
         <w:t>Se registran los requerimientos y/o requisitos que no se han incluido en los casos de uso y se definen como requerimientos no funcionales.</w:t>
       </w:r>
     </w:p>
@@ -29177,6 +29054,7 @@
           <w:lang w:val="es-CO"/>
         </w:rPr>
       </w:pPr>
+      <w:bookmarkStart w:id="191" w:name="_GoBack"/>
       <w:r>
         <w:rPr>
           <w:highlight w:val="yellow"/>
@@ -29194,7 +29072,8 @@
           <w:lang w:val="es-CO"/>
         </w:rPr>
       </w:pPr>
-      <w:bookmarkStart w:id="191" w:name="_Toc16518296"/>
+      <w:bookmarkStart w:id="192" w:name="_Toc16518296"/>
+      <w:bookmarkEnd w:id="191"/>
       <w:r>
         <w:rPr>
           <w:bCs w:val="0"/>
@@ -29203,7 +29082,7 @@
         </w:rPr>
         <w:t>Modelo de Análisis y Diseño</w:t>
       </w:r>
-      <w:bookmarkEnd w:id="191"/>
+      <w:bookmarkEnd w:id="192"/>
     </w:p>
     <w:p>
       <w:pPr>
@@ -29224,51 +29103,35 @@
     </w:p>
     <w:p>
       <w:pPr>
+        <w:rPr>
+          <w:highlight w:val="yellow"/>
+        </w:rPr>
+      </w:pPr>
+      <w:bookmarkStart w:id="193" w:name="_Toc16518297"/>
+    </w:p>
+    <w:p>
+      <w:pPr>
+        <w:rPr>
+          <w:highlight w:val="yellow"/>
+        </w:rPr>
+      </w:pPr>
+    </w:p>
+    <w:p>
+      <w:pPr>
         <w:pStyle w:val="Ttulo1"/>
         <w:rPr>
           <w:bCs w:val="0"/>
-          <w:highlight w:val="yellow"/>
-          <w:lang w:val="es-CO"/>
-        </w:rPr>
-      </w:pPr>
-      <w:bookmarkStart w:id="192" w:name="_Toc16518297"/>
-    </w:p>
-    <w:p>
-      <w:pPr>
-        <w:pStyle w:val="Ttulo1"/>
+          <w:lang w:val="es-CO"/>
+        </w:rPr>
+      </w:pPr>
+      <w:r>
         <w:rPr>
           <w:bCs w:val="0"/>
-          <w:highlight w:val="yellow"/>
-          <w:lang w:val="es-CO"/>
-        </w:rPr>
-      </w:pPr>
-    </w:p>
-    <w:p>
-      <w:pPr>
-        <w:pStyle w:val="Ttulo1"/>
-        <w:rPr>
-          <w:bCs w:val="0"/>
-          <w:lang w:val="es-CO"/>
-        </w:rPr>
-      </w:pPr>
-      <w:r>
-        <w:rPr>
-          <w:bCs w:val="0"/>
-          <w:lang w:val="es-CO"/>
-        </w:rPr>
-        <w:lastRenderedPageBreak/>
-        <w:t>M</w:t>
-      </w:r>
-      <w:bookmarkStart w:id="193" w:name="_GoBack"/>
+          <w:lang w:val="es-CO"/>
+        </w:rPr>
+        <w:t>Modelo de Datos</w:t>
+      </w:r>
       <w:bookmarkEnd w:id="193"/>
-      <w:r>
-        <w:rPr>
-          <w:bCs w:val="0"/>
-          <w:lang w:val="es-CO"/>
-        </w:rPr>
-        <w:t>odelo de Datos</w:t>
-      </w:r>
-      <w:bookmarkEnd w:id="192"/>
       <w:r>
         <w:rPr>
           <w:bCs w:val="0"/>
@@ -29286,106 +29149,60 @@
         </w:rPr>
       </w:pPr>
       <w:bookmarkStart w:id="194" w:name="_Toc16518298"/>
-      <w:proofErr w:type="spellStart"/>
       <w:r>
         <w:rPr>
           <w:lang w:val="es-ES"/>
         </w:rPr>
-        <w:t>Ilustración</w:t>
-      </w:r>
-      <w:proofErr w:type="spellEnd"/>
+        <w:lastRenderedPageBreak/>
+        <w:t xml:space="preserve">Ilustración </w:t>
+      </w:r>
       <w:r>
         <w:rPr>
           <w:lang w:val="es-ES"/>
         </w:rPr>
-        <w:t xml:space="preserve"> </w:t>
+        <w:fldChar w:fldCharType="begin"/>
       </w:r>
       <w:r>
         <w:rPr>
           <w:lang w:val="es-ES"/>
         </w:rPr>
-        <w:fldChar w:fldCharType="begin"/>
+        <w:instrText xml:space="preserve"> SEQ Ilustración \* ARABIC </w:instrText>
       </w:r>
       <w:r>
         <w:rPr>
           <w:lang w:val="es-ES"/>
         </w:rPr>
-        <w:instrText xml:space="preserve"> SEQ Ilustración \* ARABIC </w:instrText>
-      </w:r>
-      <w:r>
-        <w:rPr>
+        <w:fldChar w:fldCharType="separate"/>
+      </w:r>
+      <w:r>
+        <w:rPr>
+          <w:noProof/>
           <w:lang w:val="es-ES"/>
         </w:rPr>
-        <w:fldChar w:fldCharType="separate"/>
+        <w:t>8</w:t>
       </w:r>
       <w:r>
         <w:rPr>
           <w:lang w:val="es-ES"/>
         </w:rPr>
-        <w:t>8</w:t>
+        <w:fldChar w:fldCharType="end"/>
       </w:r>
       <w:r>
         <w:rPr>
           <w:lang w:val="es-ES"/>
         </w:rPr>
-        <w:fldChar w:fldCharType="end"/>
-      </w:r>
-      <w:r>
-        <w:rPr>
-          <w:lang w:val="es-ES"/>
-        </w:rPr>
-        <w:t xml:space="preserve"> </w:t>
-      </w:r>
-      <w:proofErr w:type="spellStart"/>
-      <w:r>
-        <w:rPr>
-          <w:lang w:val="es-ES"/>
-        </w:rPr>
-        <w:t>Modelo</w:t>
-      </w:r>
-      <w:proofErr w:type="spellEnd"/>
-      <w:r>
-        <w:rPr>
-          <w:lang w:val="es-ES"/>
-        </w:rPr>
-        <w:t xml:space="preserve"> </w:t>
-      </w:r>
-      <w:proofErr w:type="spellStart"/>
-      <w:r>
-        <w:rPr>
-          <w:lang w:val="es-ES"/>
-        </w:rPr>
-        <w:t>Entidad</w:t>
-      </w:r>
-      <w:proofErr w:type="spellEnd"/>
-      <w:r>
-        <w:rPr>
-          <w:lang w:val="es-ES"/>
-        </w:rPr>
-        <w:t xml:space="preserve"> </w:t>
-      </w:r>
-      <w:proofErr w:type="spellStart"/>
-      <w:r>
-        <w:rPr>
-          <w:lang w:val="es-ES"/>
-        </w:rPr>
-        <w:t>Relación</w:t>
-      </w:r>
-      <w:proofErr w:type="spellEnd"/>
-    </w:p>
-    <w:p>
-      <w:pPr>
-        <w:pStyle w:val="Ttulo1"/>
-        <w:rPr>
-          <w:bCs w:val="0"/>
+        <w:t xml:space="preserve"> Modelo Entidad Relación</w:t>
+      </w:r>
+    </w:p>
+    <w:p>
+      <w:pPr>
+        <w:rPr>
           <w:highlight w:val="yellow"/>
           <w:lang w:val="es-CO"/>
         </w:rPr>
       </w:pPr>
       <w:r>
         <w:rPr>
-          <w:b w:val="0"/>
-          <w:bCs w:val="0"/>
           <w:noProof/>
           <w:lang w:val="es-ES" w:eastAsia="es-ES"/>
         </w:rPr>
@@ -29444,14 +29261,21 @@
         <w:pStyle w:val="Ttulo1"/>
         <w:rPr>
           <w:bCs w:val="0"/>
-          <w:highlight w:val="yellow"/>
-          <w:lang w:val="es-CO"/>
-        </w:rPr>
-      </w:pPr>
-      <w:r>
+          <w:lang w:val="es-CO"/>
+        </w:rPr>
+      </w:pPr>
+    </w:p>
+    <w:p>
+      <w:pPr>
+        <w:pStyle w:val="Ttulo1"/>
         <w:rPr>
           <w:bCs w:val="0"/>
-          <w:highlight w:val="yellow"/>
+          <w:lang w:val="es-CO"/>
+        </w:rPr>
+      </w:pPr>
+      <w:r>
+        <w:rPr>
+          <w:bCs w:val="0"/>
           <w:lang w:val="es-CO"/>
         </w:rPr>
         <w:lastRenderedPageBreak/>
@@ -29461,8 +29285,56 @@
     </w:p>
     <w:p>
       <w:pPr>
+        <w:pStyle w:val="Epgrafe"/>
+        <w:keepNext/>
+      </w:pPr>
+      <w:proofErr w:type="spellStart"/>
+      <w:r>
+        <w:t>Ilustración</w:t>
+      </w:r>
+      <w:proofErr w:type="spellEnd"/>
+      <w:r>
+        <w:t xml:space="preserve"> </w:t>
+      </w:r>
+      <w:r>
+        <w:fldChar w:fldCharType="begin"/>
+      </w:r>
+      <w:r>
+        <w:instrText xml:space="preserve"> SEQ Ilustración \* ARABIC </w:instrText>
+      </w:r>
+      <w:r>
+        <w:fldChar w:fldCharType="separate"/>
+      </w:r>
+      <w:r>
+        <w:rPr>
+          <w:noProof/>
+        </w:rPr>
+        <w:t>9</w:t>
+      </w:r>
+      <w:r>
+        <w:fldChar w:fldCharType="end"/>
+      </w:r>
+      <w:r>
+        <w:t xml:space="preserve"> </w:t>
+      </w:r>
+      <w:proofErr w:type="spellStart"/>
+      <w:r>
+        <w:t>Modelo</w:t>
+      </w:r>
+      <w:proofErr w:type="spellEnd"/>
+      <w:r>
+        <w:t xml:space="preserve"> de </w:t>
+      </w:r>
+      <w:proofErr w:type="spellStart"/>
+      <w:r>
+        <w:t>Implementación</w:t>
+      </w:r>
+      <w:proofErr w:type="spellEnd"/>
+    </w:p>
+    <w:p>
+      <w:pPr>
         <w:spacing w:line="480" w:lineRule="auto"/>
-        <w:ind w:left="720" w:firstLine="720"/>
+        <w:ind w:firstLine="720"/>
         <w:rPr>
           <w:highlight w:val="yellow"/>
           <w:lang w:val="es-CO"/>
@@ -29470,10 +29342,57 @@
       </w:pPr>
       <w:r>
         <w:rPr>
-          <w:highlight w:val="yellow"/>
-          <w:lang w:val="es-CO"/>
-        </w:rPr>
-        <w:t>Este modelo es el conjunto de componentes necesarios para realizar el despliegue de la aplicación.</w:t>
+          <w:noProof/>
+          <w:lang w:val="es-ES" w:eastAsia="es-ES"/>
+        </w:rPr>
+        <w:drawing>
+          <wp:inline distT="0" distB="0" distL="0" distR="0" wp14:anchorId="21226E75" wp14:editId="6EE9BBD5">
+            <wp:extent cx="5476875" cy="3190875"/>
+            <wp:effectExtent l="0" t="0" r="9525" b="9525"/>
+            <wp:docPr id="9" name="Imagen 9" descr="C:\Users\acarvajal\Downloads\Diagrama implementacion SETUL.png"/>
+            <wp:cNvGraphicFramePr>
+              <a:graphicFrameLocks xmlns:a="http://schemas.openxmlformats.org/drawingml/2006/main" noChangeAspect="1"/>
+            </wp:cNvGraphicFramePr>
+            <a:graphic xmlns:a="http://schemas.openxmlformats.org/drawingml/2006/main">
+              <a:graphicData uri="http://schemas.openxmlformats.org/drawingml/2006/picture">
+                <pic:pic xmlns:pic="http://schemas.openxmlformats.org/drawingml/2006/picture">
+                  <pic:nvPicPr>
+                    <pic:cNvPr id="0" name="Picture 1" descr="C:\Users\acarvajal\Downloads\Diagrama implementacion SETUL.png"/>
+                    <pic:cNvPicPr>
+                      <a:picLocks noChangeAspect="1" noChangeArrowheads="1"/>
+                    </pic:cNvPicPr>
+                  </pic:nvPicPr>
+                  <pic:blipFill>
+                    <a:blip r:embed="rId20">
+                      <a:extLst>
+                        <a:ext uri="{28A0092B-C50C-407E-A947-70E740481C1C}">
+                          <a14:useLocalDpi xmlns:a14="http://schemas.microsoft.com/office/drawing/2010/main" val="0"/>
+                        </a:ext>
+                      </a:extLst>
+                    </a:blip>
+                    <a:srcRect/>
+                    <a:stretch>
+                      <a:fillRect/>
+                    </a:stretch>
+                  </pic:blipFill>
+                  <pic:spPr bwMode="auto">
+                    <a:xfrm>
+                      <a:off x="0" y="0"/>
+                      <a:ext cx="5476875" cy="3190875"/>
+                    </a:xfrm>
+                    <a:prstGeom prst="rect">
+                      <a:avLst/>
+                    </a:prstGeom>
+                    <a:noFill/>
+                    <a:ln>
+                      <a:noFill/>
+                    </a:ln>
+                  </pic:spPr>
+                </pic:pic>
+              </a:graphicData>
+            </a:graphic>
+          </wp:inline>
+        </w:drawing>
       </w:r>
     </w:p>
     <w:p>
@@ -29658,6 +29577,7 @@
           <w:highlight w:val="yellow"/>
           <w:lang w:val="es-CO"/>
         </w:rPr>
+        <w:lastRenderedPageBreak/>
         <w:t>Material de Apoyo al Usuario Final</w:t>
       </w:r>
       <w:bookmarkEnd w:id="198"/>
@@ -30805,7 +30725,7 @@
         <w:rStyle w:val="Nmerodepgina"/>
         <w:noProof/>
       </w:rPr>
-      <w:t>43</w:t>
+      <w:t>45</w:t>
     </w:r>
     <w:r>
       <w:rPr>
@@ -37736,7 +37656,7 @@
 </file>
 
 <file path=customXml/itemProps2.xml><?xml version="1.0" encoding="utf-8"?>
-<ds:datastoreItem xmlns:ds="http://schemas.openxmlformats.org/officeDocument/2006/customXml" ds:itemID="{8EAA1B2A-4EC9-4C7F-9098-566A90916761}">
+<ds:datastoreItem xmlns:ds="http://schemas.openxmlformats.org/officeDocument/2006/customXml" ds:itemID="{47504037-7EDD-44E1-84C6-073DB5F2B6F5}">
   <ds:schemaRefs>
     <ds:schemaRef ds:uri="http://schemas.openxmlformats.org/officeDocument/2006/bibliography"/>
   </ds:schemaRefs>

</xml_diff>